<commit_message>
add NER in ppt
</commit_message>
<xml_diff>
--- a/Seminar/Named Entity Recognition.docx
+++ b/Seminar/Named Entity Recognition.docx
@@ -204,7 +204,7 @@
         <w:pStyle w:val="ListParagraph"/>
         <w:numPr>
           <w:ilvl w:val="0"/>
-          <w:numId w:val="2"/>
+          <w:numId w:val="14"/>
         </w:numPr>
         <w:rPr>
           <w:rFonts w:cs="Times New Roman"/>
@@ -228,7 +228,7 @@
         <w:pStyle w:val="ListParagraph"/>
         <w:numPr>
           <w:ilvl w:val="0"/>
-          <w:numId w:val="2"/>
+          <w:numId w:val="14"/>
         </w:numPr>
         <w:rPr>
           <w:rFonts w:cs="Times New Roman"/>
@@ -252,7 +252,7 @@
         <w:pStyle w:val="ListParagraph"/>
         <w:numPr>
           <w:ilvl w:val="0"/>
-          <w:numId w:val="2"/>
+          <w:numId w:val="14"/>
         </w:numPr>
         <w:rPr>
           <w:rFonts w:cs="Times New Roman"/>
@@ -279,6 +279,1201 @@
         </w:rPr>
         <w:tab/>
       </w:r>
+    </w:p>
+    <w:p>
+      <w:pPr>
+        <w:pStyle w:val="ListParagraph"/>
+        <w:numPr>
+          <w:ilvl w:val="0"/>
+          <w:numId w:val="11"/>
+        </w:numPr>
+        <w:ind w:left="360"/>
+        <w:rPr>
+          <w:rFonts w:cs="Times New Roman"/>
+          <w:szCs w:val="26"/>
+          <w:shd w:val="clear" w:color="auto" w:fill="FFFFFF"/>
+          <w:lang w:val="en-US"/>
+        </w:rPr>
+      </w:pPr>
+      <w:r>
+        <w:rPr>
+          <w:rFonts w:cs="Times New Roman"/>
+          <w:szCs w:val="26"/>
+          <w:shd w:val="clear" w:color="auto" w:fill="FFFFFF"/>
+          <w:lang w:val="en-US"/>
+        </w:rPr>
+        <w:t>Mã ký hiệu các lớp trong NER:</w:t>
+      </w:r>
+    </w:p>
+    <w:p>
+      <w:pPr>
+        <w:pStyle w:val="ListParagraph"/>
+        <w:numPr>
+          <w:ilvl w:val="0"/>
+          <w:numId w:val="15"/>
+        </w:numPr>
+        <w:ind w:left="720"/>
+        <w:rPr>
+          <w:rFonts w:cs="Times New Roman"/>
+          <w:szCs w:val="26"/>
+          <w:shd w:val="clear" w:color="auto" w:fill="FFFFFF"/>
+          <w:lang w:val="en-US"/>
+        </w:rPr>
+      </w:pPr>
+      <w:r>
+        <w:rPr>
+          <w:rFonts w:cs="Times New Roman"/>
+          <w:szCs w:val="26"/>
+          <w:shd w:val="clear" w:color="auto" w:fill="FFFFFF"/>
+          <w:lang w:val="en-US"/>
+        </w:rPr>
+        <w:t>IO encoding: xác định một token là một thực thể xác định hay không là phải thực thể.</w:t>
+      </w:r>
+    </w:p>
+    <w:p>
+      <w:pPr>
+        <w:pStyle w:val="ListParagraph"/>
+        <w:numPr>
+          <w:ilvl w:val="0"/>
+          <w:numId w:val="15"/>
+        </w:numPr>
+        <w:ind w:left="720"/>
+        <w:rPr>
+          <w:rFonts w:cs="Times New Roman"/>
+          <w:szCs w:val="26"/>
+          <w:shd w:val="clear" w:color="auto" w:fill="FFFFFF"/>
+          <w:lang w:val="en-US"/>
+        </w:rPr>
+      </w:pPr>
+      <w:r>
+        <w:rPr>
+          <w:rFonts w:cs="Times New Roman"/>
+          <w:szCs w:val="26"/>
+          <w:shd w:val="clear" w:color="auto" w:fill="FFFFFF"/>
+          <w:lang w:val="en-US"/>
+        </w:rPr>
+        <w:t>BIO encoding: thêm ký tự B hoặc I trước nhãn để xác định token bắt đầu hoặc bên trong thực thể, dùng ký tự O để xác định các token không thuộc thực thể.</w:t>
+      </w:r>
+    </w:p>
+    <w:p>
+      <w:pPr>
+        <w:pStyle w:val="ListParagraph"/>
+        <w:numPr>
+          <w:ilvl w:val="0"/>
+          <w:numId w:val="15"/>
+        </w:numPr>
+        <w:ind w:left="720"/>
+        <w:rPr>
+          <w:rFonts w:cs="Times New Roman"/>
+          <w:szCs w:val="26"/>
+          <w:shd w:val="clear" w:color="auto" w:fill="FFFFFF"/>
+          <w:lang w:val="en-US"/>
+        </w:rPr>
+      </w:pPr>
+      <w:r>
+        <w:rPr>
+          <w:rFonts w:cs="Times New Roman"/>
+          <w:szCs w:val="26"/>
+          <w:shd w:val="clear" w:color="auto" w:fill="FFFFFF"/>
+          <w:lang w:val="en-US"/>
+        </w:rPr>
+        <w:t>BMEWO encoding: tương tự như BIO encoding nhưng dùng ký tự M và E để phân biệt token nằm giữa và token kết thúc thực thể, và ký tự W để chỉ những thực thể chỉ gồm một token.</w:t>
+      </w:r>
+    </w:p>
+    <w:p>
+      <w:pPr>
+        <w:pStyle w:val="ListParagraph"/>
+        <w:numPr>
+          <w:ilvl w:val="0"/>
+          <w:numId w:val="15"/>
+        </w:numPr>
+        <w:ind w:left="720"/>
+        <w:rPr>
+          <w:rFonts w:cs="Times New Roman"/>
+          <w:szCs w:val="26"/>
+          <w:shd w:val="clear" w:color="auto" w:fill="FFFFFF"/>
+          <w:lang w:val="en-US"/>
+        </w:rPr>
+      </w:pPr>
+      <w:r>
+        <w:rPr>
+          <w:rFonts w:cs="Times New Roman"/>
+          <w:szCs w:val="26"/>
+          <w:shd w:val="clear" w:color="auto" w:fill="FFFFFF"/>
+          <w:lang w:val="en-US"/>
+        </w:rPr>
+        <w:t>…</w:t>
+      </w:r>
+    </w:p>
+    <w:p>
+      <w:pPr>
+        <w:pStyle w:val="ListParagraph"/>
+        <w:rPr>
+          <w:lang w:val="en-US"/>
+        </w:rPr>
+      </w:pPr>
+      <w:r>
+        <w:rPr>
+          <w:rFonts w:cs="Times New Roman"/>
+          <w:szCs w:val="26"/>
+          <w:shd w:val="clear" w:color="auto" w:fill="FFFFFF"/>
+          <w:lang w:val="en-US"/>
+        </w:rPr>
+        <w:t>Ví dụ: ta có chuỗi ban đầu: “</w:t>
+      </w:r>
+      <w:r>
+        <w:t>Steven Paul Jobs was born in California.</w:t>
+      </w:r>
+      <w:r>
+        <w:rPr>
+          <w:lang w:val="en-US"/>
+        </w:rPr>
+        <w:t>”</w:t>
+      </w:r>
+    </w:p>
+    <w:p>
+      <w:pPr>
+        <w:pStyle w:val="ListParagraph"/>
+        <w:rPr>
+          <w:lang w:val="en-US"/>
+        </w:rPr>
+      </w:pPr>
+      <w:r>
+        <w:rPr>
+          <w:lang w:val="en-US"/>
+        </w:rPr>
+        <w:t>Sau khi thực hiện NER, các token trong câu sẽ được gán nhãn như sau:</w:t>
+      </w:r>
+    </w:p>
+    <w:tbl>
+      <w:tblPr>
+        <w:tblStyle w:val="TableGrid"/>
+        <w:tblW w:w="0" w:type="auto"/>
+        <w:jc w:val="center"/>
+        <w:tblLook w:val="04A0" w:firstRow="1" w:lastRow="0" w:firstColumn="1" w:lastColumn="0" w:noHBand="0" w:noVBand="1"/>
+      </w:tblPr>
+      <w:tblGrid>
+        <w:gridCol w:w="1435"/>
+        <w:gridCol w:w="1170"/>
+        <w:gridCol w:w="1260"/>
+        <w:gridCol w:w="1271"/>
+      </w:tblGrid>
+      <w:tr>
+        <w:trPr>
+          <w:jc w:val="center"/>
+        </w:trPr>
+        <w:tc>
+          <w:tcPr>
+            <w:tcW w:w="1435" w:type="dxa"/>
+          </w:tcPr>
+          <w:p>
+            <w:pPr>
+              <w:pStyle w:val="ListParagraph"/>
+              <w:ind w:left="0"/>
+              <w:jc w:val="center"/>
+              <w:rPr>
+                <w:rFonts w:cs="Times New Roman"/>
+                <w:b/>
+                <w:szCs w:val="26"/>
+                <w:shd w:val="clear" w:color="auto" w:fill="FFFFFF"/>
+                <w:lang w:val="en-US"/>
+              </w:rPr>
+            </w:pPr>
+            <w:r>
+              <w:rPr>
+                <w:rFonts w:cs="Times New Roman"/>
+                <w:b/>
+                <w:szCs w:val="26"/>
+                <w:shd w:val="clear" w:color="auto" w:fill="FFFFFF"/>
+                <w:lang w:val="en-US"/>
+              </w:rPr>
+              <w:t>Token</w:t>
+            </w:r>
+          </w:p>
+        </w:tc>
+        <w:tc>
+          <w:tcPr>
+            <w:tcW w:w="1170" w:type="dxa"/>
+          </w:tcPr>
+          <w:p>
+            <w:pPr>
+              <w:pStyle w:val="ListParagraph"/>
+              <w:ind w:left="0"/>
+              <w:jc w:val="center"/>
+              <w:rPr>
+                <w:rFonts w:cs="Times New Roman"/>
+                <w:b/>
+                <w:szCs w:val="26"/>
+                <w:shd w:val="clear" w:color="auto" w:fill="FFFFFF"/>
+                <w:lang w:val="en-US"/>
+              </w:rPr>
+            </w:pPr>
+            <w:r>
+              <w:rPr>
+                <w:rFonts w:cs="Times New Roman"/>
+                <w:b/>
+                <w:szCs w:val="26"/>
+                <w:shd w:val="clear" w:color="auto" w:fill="FFFFFF"/>
+                <w:lang w:val="en-US"/>
+              </w:rPr>
+              <w:t>IO</w:t>
+            </w:r>
+          </w:p>
+        </w:tc>
+        <w:tc>
+          <w:tcPr>
+            <w:tcW w:w="1260" w:type="dxa"/>
+          </w:tcPr>
+          <w:p>
+            <w:pPr>
+              <w:pStyle w:val="ListParagraph"/>
+              <w:ind w:left="0"/>
+              <w:jc w:val="center"/>
+              <w:rPr>
+                <w:rFonts w:cs="Times New Roman"/>
+                <w:b/>
+                <w:szCs w:val="26"/>
+                <w:shd w:val="clear" w:color="auto" w:fill="FFFFFF"/>
+                <w:lang w:val="en-US"/>
+              </w:rPr>
+            </w:pPr>
+            <w:r>
+              <w:rPr>
+                <w:rFonts w:cs="Times New Roman"/>
+                <w:b/>
+                <w:szCs w:val="26"/>
+                <w:shd w:val="clear" w:color="auto" w:fill="FFFFFF"/>
+                <w:lang w:val="en-US"/>
+              </w:rPr>
+              <w:t>BIO</w:t>
+            </w:r>
+          </w:p>
+        </w:tc>
+        <w:tc>
+          <w:tcPr>
+            <w:tcW w:w="1271" w:type="dxa"/>
+          </w:tcPr>
+          <w:p>
+            <w:pPr>
+              <w:pStyle w:val="ListParagraph"/>
+              <w:ind w:left="0"/>
+              <w:jc w:val="center"/>
+              <w:rPr>
+                <w:rFonts w:cs="Times New Roman"/>
+                <w:b/>
+                <w:szCs w:val="26"/>
+                <w:shd w:val="clear" w:color="auto" w:fill="FFFFFF"/>
+                <w:lang w:val="en-US"/>
+              </w:rPr>
+            </w:pPr>
+            <w:r>
+              <w:rPr>
+                <w:rFonts w:cs="Times New Roman"/>
+                <w:b/>
+                <w:szCs w:val="26"/>
+                <w:shd w:val="clear" w:color="auto" w:fill="FFFFFF"/>
+                <w:lang w:val="en-US"/>
+              </w:rPr>
+              <w:t>BMEWO</w:t>
+            </w:r>
+          </w:p>
+        </w:tc>
+      </w:tr>
+      <w:tr>
+        <w:trPr>
+          <w:jc w:val="center"/>
+        </w:trPr>
+        <w:tc>
+          <w:tcPr>
+            <w:tcW w:w="1435" w:type="dxa"/>
+          </w:tcPr>
+          <w:p>
+            <w:pPr>
+              <w:pStyle w:val="ListParagraph"/>
+              <w:ind w:left="0"/>
+              <w:rPr>
+                <w:rFonts w:cs="Times New Roman"/>
+                <w:szCs w:val="26"/>
+                <w:shd w:val="clear" w:color="auto" w:fill="FFFFFF"/>
+                <w:lang w:val="en-US"/>
+              </w:rPr>
+            </w:pPr>
+            <w:r>
+              <w:rPr>
+                <w:rFonts w:cs="Times New Roman"/>
+                <w:szCs w:val="26"/>
+                <w:shd w:val="clear" w:color="auto" w:fill="FFFFFF"/>
+                <w:lang w:val="en-US"/>
+              </w:rPr>
+              <w:t>Steven</w:t>
+            </w:r>
+          </w:p>
+        </w:tc>
+        <w:tc>
+          <w:tcPr>
+            <w:tcW w:w="1170" w:type="dxa"/>
+          </w:tcPr>
+          <w:p>
+            <w:pPr>
+              <w:pStyle w:val="ListParagraph"/>
+              <w:ind w:left="0"/>
+              <w:rPr>
+                <w:rFonts w:cs="Times New Roman"/>
+                <w:szCs w:val="26"/>
+                <w:shd w:val="clear" w:color="auto" w:fill="FFFFFF"/>
+                <w:lang w:val="en-US"/>
+              </w:rPr>
+            </w:pPr>
+            <w:r>
+              <w:rPr>
+                <w:rFonts w:cs="Times New Roman"/>
+                <w:szCs w:val="26"/>
+                <w:shd w:val="clear" w:color="auto" w:fill="FFFFFF"/>
+                <w:lang w:val="en-US"/>
+              </w:rPr>
+              <w:t>PER</w:t>
+            </w:r>
+          </w:p>
+        </w:tc>
+        <w:tc>
+          <w:tcPr>
+            <w:tcW w:w="1260" w:type="dxa"/>
+          </w:tcPr>
+          <w:p>
+            <w:pPr>
+              <w:pStyle w:val="ListParagraph"/>
+              <w:ind w:left="0"/>
+              <w:rPr>
+                <w:rFonts w:cs="Times New Roman"/>
+                <w:szCs w:val="26"/>
+                <w:shd w:val="clear" w:color="auto" w:fill="FFFFFF"/>
+                <w:lang w:val="en-US"/>
+              </w:rPr>
+            </w:pPr>
+            <w:r>
+              <w:rPr>
+                <w:rFonts w:cs="Times New Roman"/>
+                <w:szCs w:val="26"/>
+                <w:shd w:val="clear" w:color="auto" w:fill="FFFFFF"/>
+                <w:lang w:val="en-US"/>
+              </w:rPr>
+              <w:t>B-PER</w:t>
+            </w:r>
+          </w:p>
+        </w:tc>
+        <w:tc>
+          <w:tcPr>
+            <w:tcW w:w="1271" w:type="dxa"/>
+          </w:tcPr>
+          <w:p>
+            <w:pPr>
+              <w:pStyle w:val="ListParagraph"/>
+              <w:ind w:left="0"/>
+              <w:rPr>
+                <w:rFonts w:cs="Times New Roman"/>
+                <w:szCs w:val="26"/>
+                <w:shd w:val="clear" w:color="auto" w:fill="FFFFFF"/>
+                <w:lang w:val="en-US"/>
+              </w:rPr>
+            </w:pPr>
+            <w:r>
+              <w:rPr>
+                <w:rFonts w:cs="Times New Roman"/>
+                <w:szCs w:val="26"/>
+                <w:shd w:val="clear" w:color="auto" w:fill="FFFFFF"/>
+                <w:lang w:val="en-US"/>
+              </w:rPr>
+              <w:t>B-PER</w:t>
+            </w:r>
+          </w:p>
+        </w:tc>
+      </w:tr>
+      <w:tr>
+        <w:trPr>
+          <w:jc w:val="center"/>
+        </w:trPr>
+        <w:tc>
+          <w:tcPr>
+            <w:tcW w:w="1435" w:type="dxa"/>
+          </w:tcPr>
+          <w:p>
+            <w:pPr>
+              <w:pStyle w:val="ListParagraph"/>
+              <w:ind w:left="0"/>
+              <w:rPr>
+                <w:rFonts w:cs="Times New Roman"/>
+                <w:szCs w:val="26"/>
+                <w:shd w:val="clear" w:color="auto" w:fill="FFFFFF"/>
+                <w:lang w:val="en-US"/>
+              </w:rPr>
+            </w:pPr>
+            <w:r>
+              <w:rPr>
+                <w:rFonts w:cs="Times New Roman"/>
+                <w:szCs w:val="26"/>
+                <w:shd w:val="clear" w:color="auto" w:fill="FFFFFF"/>
+                <w:lang w:val="en-US"/>
+              </w:rPr>
+              <w:lastRenderedPageBreak/>
+              <w:t>Paul</w:t>
+            </w:r>
+          </w:p>
+        </w:tc>
+        <w:tc>
+          <w:tcPr>
+            <w:tcW w:w="1170" w:type="dxa"/>
+          </w:tcPr>
+          <w:p>
+            <w:pPr>
+              <w:pStyle w:val="ListParagraph"/>
+              <w:ind w:left="0"/>
+              <w:rPr>
+                <w:rFonts w:cs="Times New Roman"/>
+                <w:szCs w:val="26"/>
+                <w:shd w:val="clear" w:color="auto" w:fill="FFFFFF"/>
+                <w:lang w:val="en-US"/>
+              </w:rPr>
+            </w:pPr>
+            <w:r>
+              <w:rPr>
+                <w:rFonts w:cs="Times New Roman"/>
+                <w:szCs w:val="26"/>
+                <w:shd w:val="clear" w:color="auto" w:fill="FFFFFF"/>
+                <w:lang w:val="en-US"/>
+              </w:rPr>
+              <w:t>PER</w:t>
+            </w:r>
+          </w:p>
+        </w:tc>
+        <w:tc>
+          <w:tcPr>
+            <w:tcW w:w="1260" w:type="dxa"/>
+          </w:tcPr>
+          <w:p>
+            <w:pPr>
+              <w:pStyle w:val="ListParagraph"/>
+              <w:ind w:left="0"/>
+              <w:rPr>
+                <w:rFonts w:cs="Times New Roman"/>
+                <w:szCs w:val="26"/>
+                <w:shd w:val="clear" w:color="auto" w:fill="FFFFFF"/>
+                <w:lang w:val="en-US"/>
+              </w:rPr>
+            </w:pPr>
+            <w:r>
+              <w:rPr>
+                <w:rFonts w:cs="Times New Roman"/>
+                <w:szCs w:val="26"/>
+                <w:shd w:val="clear" w:color="auto" w:fill="FFFFFF"/>
+                <w:lang w:val="en-US"/>
+              </w:rPr>
+              <w:t>I-PER</w:t>
+            </w:r>
+          </w:p>
+        </w:tc>
+        <w:tc>
+          <w:tcPr>
+            <w:tcW w:w="1271" w:type="dxa"/>
+          </w:tcPr>
+          <w:p>
+            <w:pPr>
+              <w:pStyle w:val="ListParagraph"/>
+              <w:ind w:left="0"/>
+              <w:rPr>
+                <w:rFonts w:cs="Times New Roman"/>
+                <w:szCs w:val="26"/>
+                <w:shd w:val="clear" w:color="auto" w:fill="FFFFFF"/>
+                <w:lang w:val="en-US"/>
+              </w:rPr>
+            </w:pPr>
+            <w:r>
+              <w:rPr>
+                <w:rFonts w:cs="Times New Roman"/>
+                <w:szCs w:val="26"/>
+                <w:shd w:val="clear" w:color="auto" w:fill="FFFFFF"/>
+                <w:lang w:val="en-US"/>
+              </w:rPr>
+              <w:t>M</w:t>
+            </w:r>
+            <w:bookmarkStart w:id="0" w:name="_GoBack"/>
+            <w:bookmarkEnd w:id="0"/>
+            <w:r>
+              <w:rPr>
+                <w:rFonts w:cs="Times New Roman"/>
+                <w:szCs w:val="26"/>
+                <w:shd w:val="clear" w:color="auto" w:fill="FFFFFF"/>
+                <w:lang w:val="en-US"/>
+              </w:rPr>
+              <w:t>-PER</w:t>
+            </w:r>
+          </w:p>
+        </w:tc>
+      </w:tr>
+      <w:tr>
+        <w:trPr>
+          <w:jc w:val="center"/>
+        </w:trPr>
+        <w:tc>
+          <w:tcPr>
+            <w:tcW w:w="1435" w:type="dxa"/>
+          </w:tcPr>
+          <w:p>
+            <w:pPr>
+              <w:pStyle w:val="ListParagraph"/>
+              <w:ind w:left="0"/>
+              <w:rPr>
+                <w:rFonts w:cs="Times New Roman"/>
+                <w:szCs w:val="26"/>
+                <w:shd w:val="clear" w:color="auto" w:fill="FFFFFF"/>
+                <w:lang w:val="en-US"/>
+              </w:rPr>
+            </w:pPr>
+            <w:r>
+              <w:rPr>
+                <w:rFonts w:cs="Times New Roman"/>
+                <w:szCs w:val="26"/>
+                <w:shd w:val="clear" w:color="auto" w:fill="FFFFFF"/>
+                <w:lang w:val="en-US"/>
+              </w:rPr>
+              <w:t>Jobs</w:t>
+            </w:r>
+          </w:p>
+        </w:tc>
+        <w:tc>
+          <w:tcPr>
+            <w:tcW w:w="1170" w:type="dxa"/>
+          </w:tcPr>
+          <w:p>
+            <w:pPr>
+              <w:pStyle w:val="ListParagraph"/>
+              <w:ind w:left="0"/>
+              <w:rPr>
+                <w:rFonts w:cs="Times New Roman"/>
+                <w:szCs w:val="26"/>
+                <w:shd w:val="clear" w:color="auto" w:fill="FFFFFF"/>
+                <w:lang w:val="en-US"/>
+              </w:rPr>
+            </w:pPr>
+            <w:r>
+              <w:rPr>
+                <w:rFonts w:cs="Times New Roman"/>
+                <w:szCs w:val="26"/>
+                <w:shd w:val="clear" w:color="auto" w:fill="FFFFFF"/>
+                <w:lang w:val="en-US"/>
+              </w:rPr>
+              <w:t>PER</w:t>
+            </w:r>
+          </w:p>
+        </w:tc>
+        <w:tc>
+          <w:tcPr>
+            <w:tcW w:w="1260" w:type="dxa"/>
+          </w:tcPr>
+          <w:p>
+            <w:pPr>
+              <w:pStyle w:val="ListParagraph"/>
+              <w:ind w:left="0"/>
+              <w:rPr>
+                <w:rFonts w:cs="Times New Roman"/>
+                <w:szCs w:val="26"/>
+                <w:shd w:val="clear" w:color="auto" w:fill="FFFFFF"/>
+                <w:lang w:val="en-US"/>
+              </w:rPr>
+            </w:pPr>
+            <w:r>
+              <w:rPr>
+                <w:rFonts w:cs="Times New Roman"/>
+                <w:szCs w:val="26"/>
+                <w:shd w:val="clear" w:color="auto" w:fill="FFFFFF"/>
+                <w:lang w:val="en-US"/>
+              </w:rPr>
+              <w:t>I-PER</w:t>
+            </w:r>
+          </w:p>
+        </w:tc>
+        <w:tc>
+          <w:tcPr>
+            <w:tcW w:w="1271" w:type="dxa"/>
+          </w:tcPr>
+          <w:p>
+            <w:pPr>
+              <w:pStyle w:val="ListParagraph"/>
+              <w:ind w:left="0"/>
+              <w:rPr>
+                <w:rFonts w:cs="Times New Roman"/>
+                <w:szCs w:val="26"/>
+                <w:shd w:val="clear" w:color="auto" w:fill="FFFFFF"/>
+                <w:lang w:val="en-US"/>
+              </w:rPr>
+            </w:pPr>
+            <w:r>
+              <w:rPr>
+                <w:rFonts w:cs="Times New Roman"/>
+                <w:szCs w:val="26"/>
+                <w:shd w:val="clear" w:color="auto" w:fill="FFFFFF"/>
+                <w:lang w:val="en-US"/>
+              </w:rPr>
+              <w:t>E-PER</w:t>
+            </w:r>
+          </w:p>
+        </w:tc>
+      </w:tr>
+      <w:tr>
+        <w:trPr>
+          <w:jc w:val="center"/>
+        </w:trPr>
+        <w:tc>
+          <w:tcPr>
+            <w:tcW w:w="1435" w:type="dxa"/>
+          </w:tcPr>
+          <w:p>
+            <w:pPr>
+              <w:pStyle w:val="ListParagraph"/>
+              <w:ind w:left="0"/>
+              <w:rPr>
+                <w:rFonts w:cs="Times New Roman"/>
+                <w:szCs w:val="26"/>
+                <w:shd w:val="clear" w:color="auto" w:fill="FFFFFF"/>
+                <w:lang w:val="en-US"/>
+              </w:rPr>
+            </w:pPr>
+            <w:r>
+              <w:rPr>
+                <w:rFonts w:cs="Times New Roman"/>
+                <w:szCs w:val="26"/>
+                <w:shd w:val="clear" w:color="auto" w:fill="FFFFFF"/>
+                <w:lang w:val="en-US"/>
+              </w:rPr>
+              <w:t>was</w:t>
+            </w:r>
+          </w:p>
+        </w:tc>
+        <w:tc>
+          <w:tcPr>
+            <w:tcW w:w="1170" w:type="dxa"/>
+          </w:tcPr>
+          <w:p>
+            <w:pPr>
+              <w:pStyle w:val="ListParagraph"/>
+              <w:ind w:left="0"/>
+              <w:rPr>
+                <w:rFonts w:cs="Times New Roman"/>
+                <w:szCs w:val="26"/>
+                <w:shd w:val="clear" w:color="auto" w:fill="FFFFFF"/>
+                <w:lang w:val="en-US"/>
+              </w:rPr>
+            </w:pPr>
+            <w:r>
+              <w:rPr>
+                <w:rFonts w:cs="Times New Roman"/>
+                <w:szCs w:val="26"/>
+                <w:shd w:val="clear" w:color="auto" w:fill="FFFFFF"/>
+                <w:lang w:val="en-US"/>
+              </w:rPr>
+              <w:t>O</w:t>
+            </w:r>
+          </w:p>
+        </w:tc>
+        <w:tc>
+          <w:tcPr>
+            <w:tcW w:w="1260" w:type="dxa"/>
+          </w:tcPr>
+          <w:p>
+            <w:pPr>
+              <w:pStyle w:val="ListParagraph"/>
+              <w:ind w:left="0"/>
+              <w:rPr>
+                <w:rFonts w:cs="Times New Roman"/>
+                <w:szCs w:val="26"/>
+                <w:shd w:val="clear" w:color="auto" w:fill="FFFFFF"/>
+                <w:lang w:val="en-US"/>
+              </w:rPr>
+            </w:pPr>
+            <w:r>
+              <w:rPr>
+                <w:rFonts w:cs="Times New Roman"/>
+                <w:szCs w:val="26"/>
+                <w:shd w:val="clear" w:color="auto" w:fill="FFFFFF"/>
+                <w:lang w:val="en-US"/>
+              </w:rPr>
+              <w:t>O</w:t>
+            </w:r>
+          </w:p>
+        </w:tc>
+        <w:tc>
+          <w:tcPr>
+            <w:tcW w:w="1271" w:type="dxa"/>
+          </w:tcPr>
+          <w:p>
+            <w:pPr>
+              <w:pStyle w:val="ListParagraph"/>
+              <w:ind w:left="0"/>
+              <w:rPr>
+                <w:rFonts w:cs="Times New Roman"/>
+                <w:szCs w:val="26"/>
+                <w:shd w:val="clear" w:color="auto" w:fill="FFFFFF"/>
+                <w:lang w:val="en-US"/>
+              </w:rPr>
+            </w:pPr>
+            <w:r>
+              <w:rPr>
+                <w:rFonts w:cs="Times New Roman"/>
+                <w:szCs w:val="26"/>
+                <w:shd w:val="clear" w:color="auto" w:fill="FFFFFF"/>
+                <w:lang w:val="en-US"/>
+              </w:rPr>
+              <w:t>O</w:t>
+            </w:r>
+          </w:p>
+        </w:tc>
+      </w:tr>
+      <w:tr>
+        <w:trPr>
+          <w:jc w:val="center"/>
+        </w:trPr>
+        <w:tc>
+          <w:tcPr>
+            <w:tcW w:w="1435" w:type="dxa"/>
+          </w:tcPr>
+          <w:p>
+            <w:pPr>
+              <w:pStyle w:val="ListParagraph"/>
+              <w:ind w:left="0"/>
+              <w:rPr>
+                <w:rFonts w:cs="Times New Roman"/>
+                <w:szCs w:val="26"/>
+                <w:shd w:val="clear" w:color="auto" w:fill="FFFFFF"/>
+                <w:lang w:val="en-US"/>
+              </w:rPr>
+            </w:pPr>
+            <w:r>
+              <w:rPr>
+                <w:rFonts w:cs="Times New Roman"/>
+                <w:szCs w:val="26"/>
+                <w:shd w:val="clear" w:color="auto" w:fill="FFFFFF"/>
+                <w:lang w:val="en-US"/>
+              </w:rPr>
+              <w:t>born</w:t>
+            </w:r>
+          </w:p>
+        </w:tc>
+        <w:tc>
+          <w:tcPr>
+            <w:tcW w:w="1170" w:type="dxa"/>
+          </w:tcPr>
+          <w:p>
+            <w:pPr>
+              <w:pStyle w:val="ListParagraph"/>
+              <w:ind w:left="0"/>
+              <w:rPr>
+                <w:rFonts w:cs="Times New Roman"/>
+                <w:szCs w:val="26"/>
+                <w:shd w:val="clear" w:color="auto" w:fill="FFFFFF"/>
+                <w:lang w:val="en-US"/>
+              </w:rPr>
+            </w:pPr>
+            <w:r>
+              <w:rPr>
+                <w:rFonts w:cs="Times New Roman"/>
+                <w:szCs w:val="26"/>
+                <w:shd w:val="clear" w:color="auto" w:fill="FFFFFF"/>
+                <w:lang w:val="en-US"/>
+              </w:rPr>
+              <w:t>O</w:t>
+            </w:r>
+          </w:p>
+        </w:tc>
+        <w:tc>
+          <w:tcPr>
+            <w:tcW w:w="1260" w:type="dxa"/>
+          </w:tcPr>
+          <w:p>
+            <w:pPr>
+              <w:pStyle w:val="ListParagraph"/>
+              <w:ind w:left="0"/>
+              <w:rPr>
+                <w:rFonts w:cs="Times New Roman"/>
+                <w:szCs w:val="26"/>
+                <w:shd w:val="clear" w:color="auto" w:fill="FFFFFF"/>
+                <w:lang w:val="en-US"/>
+              </w:rPr>
+            </w:pPr>
+            <w:r>
+              <w:rPr>
+                <w:rFonts w:cs="Times New Roman"/>
+                <w:szCs w:val="26"/>
+                <w:shd w:val="clear" w:color="auto" w:fill="FFFFFF"/>
+                <w:lang w:val="en-US"/>
+              </w:rPr>
+              <w:t>O</w:t>
+            </w:r>
+          </w:p>
+        </w:tc>
+        <w:tc>
+          <w:tcPr>
+            <w:tcW w:w="1271" w:type="dxa"/>
+          </w:tcPr>
+          <w:p>
+            <w:pPr>
+              <w:pStyle w:val="ListParagraph"/>
+              <w:ind w:left="0"/>
+              <w:rPr>
+                <w:rFonts w:cs="Times New Roman"/>
+                <w:szCs w:val="26"/>
+                <w:shd w:val="clear" w:color="auto" w:fill="FFFFFF"/>
+                <w:lang w:val="en-US"/>
+              </w:rPr>
+            </w:pPr>
+            <w:r>
+              <w:rPr>
+                <w:rFonts w:cs="Times New Roman"/>
+                <w:szCs w:val="26"/>
+                <w:shd w:val="clear" w:color="auto" w:fill="FFFFFF"/>
+                <w:lang w:val="en-US"/>
+              </w:rPr>
+              <w:t>O</w:t>
+            </w:r>
+          </w:p>
+        </w:tc>
+      </w:tr>
+      <w:tr>
+        <w:trPr>
+          <w:jc w:val="center"/>
+        </w:trPr>
+        <w:tc>
+          <w:tcPr>
+            <w:tcW w:w="1435" w:type="dxa"/>
+          </w:tcPr>
+          <w:p>
+            <w:pPr>
+              <w:pStyle w:val="ListParagraph"/>
+              <w:ind w:left="0"/>
+              <w:rPr>
+                <w:rFonts w:cs="Times New Roman"/>
+                <w:szCs w:val="26"/>
+                <w:shd w:val="clear" w:color="auto" w:fill="FFFFFF"/>
+                <w:lang w:val="en-US"/>
+              </w:rPr>
+            </w:pPr>
+            <w:r>
+              <w:rPr>
+                <w:rFonts w:cs="Times New Roman"/>
+                <w:szCs w:val="26"/>
+                <w:shd w:val="clear" w:color="auto" w:fill="FFFFFF"/>
+                <w:lang w:val="en-US"/>
+              </w:rPr>
+              <w:t>in</w:t>
+            </w:r>
+          </w:p>
+        </w:tc>
+        <w:tc>
+          <w:tcPr>
+            <w:tcW w:w="1170" w:type="dxa"/>
+          </w:tcPr>
+          <w:p>
+            <w:pPr>
+              <w:pStyle w:val="ListParagraph"/>
+              <w:ind w:left="0"/>
+              <w:rPr>
+                <w:rFonts w:cs="Times New Roman"/>
+                <w:szCs w:val="26"/>
+                <w:shd w:val="clear" w:color="auto" w:fill="FFFFFF"/>
+                <w:lang w:val="en-US"/>
+              </w:rPr>
+            </w:pPr>
+            <w:r>
+              <w:rPr>
+                <w:rFonts w:cs="Times New Roman"/>
+                <w:szCs w:val="26"/>
+                <w:shd w:val="clear" w:color="auto" w:fill="FFFFFF"/>
+                <w:lang w:val="en-US"/>
+              </w:rPr>
+              <w:t>O</w:t>
+            </w:r>
+          </w:p>
+        </w:tc>
+        <w:tc>
+          <w:tcPr>
+            <w:tcW w:w="1260" w:type="dxa"/>
+          </w:tcPr>
+          <w:p>
+            <w:pPr>
+              <w:pStyle w:val="ListParagraph"/>
+              <w:ind w:left="0"/>
+              <w:rPr>
+                <w:rFonts w:cs="Times New Roman"/>
+                <w:szCs w:val="26"/>
+                <w:shd w:val="clear" w:color="auto" w:fill="FFFFFF"/>
+                <w:lang w:val="en-US"/>
+              </w:rPr>
+            </w:pPr>
+            <w:r>
+              <w:rPr>
+                <w:rFonts w:cs="Times New Roman"/>
+                <w:szCs w:val="26"/>
+                <w:shd w:val="clear" w:color="auto" w:fill="FFFFFF"/>
+                <w:lang w:val="en-US"/>
+              </w:rPr>
+              <w:t>O</w:t>
+            </w:r>
+          </w:p>
+        </w:tc>
+        <w:tc>
+          <w:tcPr>
+            <w:tcW w:w="1271" w:type="dxa"/>
+          </w:tcPr>
+          <w:p>
+            <w:pPr>
+              <w:pStyle w:val="ListParagraph"/>
+              <w:ind w:left="0"/>
+              <w:rPr>
+                <w:rFonts w:cs="Times New Roman"/>
+                <w:szCs w:val="26"/>
+                <w:shd w:val="clear" w:color="auto" w:fill="FFFFFF"/>
+                <w:lang w:val="en-US"/>
+              </w:rPr>
+            </w:pPr>
+            <w:r>
+              <w:rPr>
+                <w:rFonts w:cs="Times New Roman"/>
+                <w:szCs w:val="26"/>
+                <w:shd w:val="clear" w:color="auto" w:fill="FFFFFF"/>
+                <w:lang w:val="en-US"/>
+              </w:rPr>
+              <w:t>O</w:t>
+            </w:r>
+          </w:p>
+        </w:tc>
+      </w:tr>
+      <w:tr>
+        <w:trPr>
+          <w:jc w:val="center"/>
+        </w:trPr>
+        <w:tc>
+          <w:tcPr>
+            <w:tcW w:w="1435" w:type="dxa"/>
+          </w:tcPr>
+          <w:p>
+            <w:pPr>
+              <w:pStyle w:val="ListParagraph"/>
+              <w:ind w:left="0"/>
+              <w:rPr>
+                <w:rFonts w:cs="Times New Roman"/>
+                <w:szCs w:val="26"/>
+                <w:shd w:val="clear" w:color="auto" w:fill="FFFFFF"/>
+                <w:lang w:val="en-US"/>
+              </w:rPr>
+            </w:pPr>
+            <w:r>
+              <w:rPr>
+                <w:rFonts w:cs="Times New Roman"/>
+                <w:szCs w:val="26"/>
+                <w:shd w:val="clear" w:color="auto" w:fill="FFFFFF"/>
+                <w:lang w:val="en-US"/>
+              </w:rPr>
+              <w:t>California</w:t>
+            </w:r>
+          </w:p>
+        </w:tc>
+        <w:tc>
+          <w:tcPr>
+            <w:tcW w:w="1170" w:type="dxa"/>
+          </w:tcPr>
+          <w:p>
+            <w:pPr>
+              <w:pStyle w:val="ListParagraph"/>
+              <w:ind w:left="0"/>
+              <w:rPr>
+                <w:rFonts w:cs="Times New Roman"/>
+                <w:szCs w:val="26"/>
+                <w:shd w:val="clear" w:color="auto" w:fill="FFFFFF"/>
+                <w:lang w:val="en-US"/>
+              </w:rPr>
+            </w:pPr>
+            <w:r>
+              <w:rPr>
+                <w:rFonts w:cs="Times New Roman"/>
+                <w:szCs w:val="26"/>
+                <w:shd w:val="clear" w:color="auto" w:fill="FFFFFF"/>
+                <w:lang w:val="en-US"/>
+              </w:rPr>
+              <w:t>LOC</w:t>
+            </w:r>
+          </w:p>
+        </w:tc>
+        <w:tc>
+          <w:tcPr>
+            <w:tcW w:w="1260" w:type="dxa"/>
+          </w:tcPr>
+          <w:p>
+            <w:pPr>
+              <w:pStyle w:val="ListParagraph"/>
+              <w:ind w:left="0"/>
+              <w:rPr>
+                <w:rFonts w:cs="Times New Roman"/>
+                <w:szCs w:val="26"/>
+                <w:shd w:val="clear" w:color="auto" w:fill="FFFFFF"/>
+                <w:lang w:val="en-US"/>
+              </w:rPr>
+            </w:pPr>
+            <w:r>
+              <w:rPr>
+                <w:rFonts w:cs="Times New Roman"/>
+                <w:szCs w:val="26"/>
+                <w:shd w:val="clear" w:color="auto" w:fill="FFFFFF"/>
+                <w:lang w:val="en-US"/>
+              </w:rPr>
+              <w:t>B-LOC</w:t>
+            </w:r>
+          </w:p>
+        </w:tc>
+        <w:tc>
+          <w:tcPr>
+            <w:tcW w:w="1271" w:type="dxa"/>
+          </w:tcPr>
+          <w:p>
+            <w:pPr>
+              <w:pStyle w:val="ListParagraph"/>
+              <w:ind w:left="0"/>
+              <w:rPr>
+                <w:rFonts w:cs="Times New Roman"/>
+                <w:szCs w:val="26"/>
+                <w:shd w:val="clear" w:color="auto" w:fill="FFFFFF"/>
+                <w:lang w:val="en-US"/>
+              </w:rPr>
+            </w:pPr>
+            <w:r>
+              <w:rPr>
+                <w:rFonts w:cs="Times New Roman"/>
+                <w:szCs w:val="26"/>
+                <w:shd w:val="clear" w:color="auto" w:fill="FFFFFF"/>
+                <w:lang w:val="en-US"/>
+              </w:rPr>
+              <w:t>W-LOC</w:t>
+            </w:r>
+          </w:p>
+        </w:tc>
+      </w:tr>
+      <w:tr>
+        <w:trPr>
+          <w:jc w:val="center"/>
+        </w:trPr>
+        <w:tc>
+          <w:tcPr>
+            <w:tcW w:w="1435" w:type="dxa"/>
+          </w:tcPr>
+          <w:p>
+            <w:pPr>
+              <w:pStyle w:val="ListParagraph"/>
+              <w:ind w:left="0"/>
+              <w:rPr>
+                <w:rFonts w:cs="Times New Roman"/>
+                <w:szCs w:val="26"/>
+                <w:shd w:val="clear" w:color="auto" w:fill="FFFFFF"/>
+                <w:lang w:val="en-US"/>
+              </w:rPr>
+            </w:pPr>
+            <w:r>
+              <w:rPr>
+                <w:rFonts w:cs="Times New Roman"/>
+                <w:szCs w:val="26"/>
+                <w:shd w:val="clear" w:color="auto" w:fill="FFFFFF"/>
+                <w:lang w:val="en-US"/>
+              </w:rPr>
+              <w:t>.</w:t>
+            </w:r>
+          </w:p>
+        </w:tc>
+        <w:tc>
+          <w:tcPr>
+            <w:tcW w:w="1170" w:type="dxa"/>
+          </w:tcPr>
+          <w:p>
+            <w:pPr>
+              <w:pStyle w:val="ListParagraph"/>
+              <w:ind w:left="0"/>
+              <w:rPr>
+                <w:rFonts w:cs="Times New Roman"/>
+                <w:szCs w:val="26"/>
+                <w:shd w:val="clear" w:color="auto" w:fill="FFFFFF"/>
+                <w:lang w:val="en-US"/>
+              </w:rPr>
+            </w:pPr>
+            <w:r>
+              <w:rPr>
+                <w:rFonts w:cs="Times New Roman"/>
+                <w:szCs w:val="26"/>
+                <w:shd w:val="clear" w:color="auto" w:fill="FFFFFF"/>
+                <w:lang w:val="en-US"/>
+              </w:rPr>
+              <w:t>O</w:t>
+            </w:r>
+          </w:p>
+        </w:tc>
+        <w:tc>
+          <w:tcPr>
+            <w:tcW w:w="1260" w:type="dxa"/>
+          </w:tcPr>
+          <w:p>
+            <w:pPr>
+              <w:pStyle w:val="ListParagraph"/>
+              <w:ind w:left="0"/>
+              <w:rPr>
+                <w:rFonts w:cs="Times New Roman"/>
+                <w:szCs w:val="26"/>
+                <w:shd w:val="clear" w:color="auto" w:fill="FFFFFF"/>
+                <w:lang w:val="en-US"/>
+              </w:rPr>
+            </w:pPr>
+            <w:r>
+              <w:rPr>
+                <w:rFonts w:cs="Times New Roman"/>
+                <w:szCs w:val="26"/>
+                <w:shd w:val="clear" w:color="auto" w:fill="FFFFFF"/>
+                <w:lang w:val="en-US"/>
+              </w:rPr>
+              <w:t>O</w:t>
+            </w:r>
+          </w:p>
+        </w:tc>
+        <w:tc>
+          <w:tcPr>
+            <w:tcW w:w="1271" w:type="dxa"/>
+          </w:tcPr>
+          <w:p>
+            <w:pPr>
+              <w:pStyle w:val="ListParagraph"/>
+              <w:ind w:left="0"/>
+              <w:rPr>
+                <w:rFonts w:cs="Times New Roman"/>
+                <w:szCs w:val="26"/>
+                <w:shd w:val="clear" w:color="auto" w:fill="FFFFFF"/>
+                <w:lang w:val="en-US"/>
+              </w:rPr>
+            </w:pPr>
+            <w:r>
+              <w:rPr>
+                <w:rFonts w:cs="Times New Roman"/>
+                <w:szCs w:val="26"/>
+                <w:shd w:val="clear" w:color="auto" w:fill="FFFFFF"/>
+                <w:lang w:val="en-US"/>
+              </w:rPr>
+              <w:t>O</w:t>
+            </w:r>
+          </w:p>
+        </w:tc>
+      </w:tr>
+    </w:tbl>
+    <w:p>
+      <w:pPr>
+        <w:pStyle w:val="ListParagraph"/>
+        <w:rPr>
+          <w:rFonts w:cs="Times New Roman"/>
+          <w:szCs w:val="26"/>
+          <w:shd w:val="clear" w:color="auto" w:fill="FFFFFF"/>
+          <w:lang w:val="en-US"/>
+        </w:rPr>
+      </w:pPr>
     </w:p>
     <w:p>
       <w:pPr>
@@ -301,19 +1496,17 @@
           <w:shd w:val="clear" w:color="auto" w:fill="FFFFFF"/>
           <w:lang w:val="en-US"/>
         </w:rPr>
-        <w:t>Sự nhập nhằng phân loại trong NER:</w:t>
-      </w:r>
-    </w:p>
-    <w:p>
-      <w:pPr>
-        <w:ind w:firstLine="360"/>
+        <w:t xml:space="preserve">Sự </w:t>
+      </w:r>
+      <w:r>
         <w:rPr>
           <w:rFonts w:cs="Times New Roman"/>
           <w:szCs w:val="26"/>
           <w:shd w:val="clear" w:color="auto" w:fill="FFFFFF"/>
           <w:lang w:val="en-US"/>
         </w:rPr>
-      </w:pPr>
+        <w:t>khó khăn</w:t>
+      </w:r>
       <w:r>
         <w:rPr>
           <w:rFonts w:cs="Times New Roman"/>
@@ -321,7 +1514,7 @@
           <w:shd w:val="clear" w:color="auto" w:fill="FFFFFF"/>
           <w:lang w:val="en-US"/>
         </w:rPr>
-        <w:t>Trong thực tế, một từ có thể thuộc nhiều loại thực thể khác nhau, vì vậy có nhiều sự nhập nhằng trong việc phân loại thực thể cho các từ:</w:t>
+        <w:t xml:space="preserve"> phân loại trong NER:</w:t>
       </w:r>
     </w:p>
     <w:p>
@@ -329,8 +1522,9 @@
         <w:pStyle w:val="ListParagraph"/>
         <w:numPr>
           <w:ilvl w:val="0"/>
-          <w:numId w:val="2"/>
+          <w:numId w:val="13"/>
         </w:numPr>
+        <w:ind w:left="630"/>
         <w:rPr>
           <w:rFonts w:cs="Times New Roman"/>
           <w:szCs w:val="26"/>
@@ -345,34 +1539,7 @@
           <w:shd w:val="clear" w:color="auto" w:fill="FFFFFF"/>
           <w:lang w:val="en-US"/>
         </w:rPr>
-        <w:t xml:space="preserve">People và Organization: </w:t>
-      </w:r>
-      <w:r>
-        <w:t>Brigham Young</w:t>
-      </w:r>
-      <w:r>
-        <w:rPr>
-          <w:lang w:val="en-US"/>
-        </w:rPr>
-        <w:t xml:space="preserve">, </w:t>
-      </w:r>
-      <w:r>
-        <w:t>Ford</w:t>
-      </w:r>
-      <w:r>
-        <w:rPr>
-          <w:lang w:val="en-US"/>
-        </w:rPr>
-        <w:t xml:space="preserve">, </w:t>
-      </w:r>
-      <w:r>
-        <w:t>Philip Morris</w:t>
-      </w:r>
-      <w:r>
-        <w:rPr>
-          <w:lang w:val="en-US"/>
-        </w:rPr>
-        <w:t>…</w:t>
+        <w:t>Nhiều thực thể hiếm khi xuất hiện nên hệ thống chỉ có thể xác định chúng dựa trên nội dung.</w:t>
       </w:r>
     </w:p>
     <w:p>
@@ -380,8 +1547,34 @@
         <w:pStyle w:val="ListParagraph"/>
         <w:numPr>
           <w:ilvl w:val="0"/>
+          <w:numId w:val="13"/>
+        </w:numPr>
+        <w:ind w:left="630"/>
+        <w:rPr>
+          <w:rFonts w:cs="Times New Roman"/>
+          <w:szCs w:val="26"/>
+          <w:shd w:val="clear" w:color="auto" w:fill="FFFFFF"/>
+          <w:lang w:val="en-US"/>
+        </w:rPr>
+      </w:pPr>
+      <w:r>
+        <w:rPr>
+          <w:rFonts w:cs="Times New Roman"/>
+          <w:szCs w:val="26"/>
+          <w:shd w:val="clear" w:color="auto" w:fill="FFFFFF"/>
+          <w:lang w:val="en-US"/>
+        </w:rPr>
+        <w:t>Trong thực tế, một từ có thể thuộc nhiều loại thực thể khác nhau, vì vậy có nhiều sự nhập nhằng trong việc phân loại thực thể cho các từ:</w:t>
+      </w:r>
+    </w:p>
+    <w:p>
+      <w:pPr>
+        <w:pStyle w:val="ListParagraph"/>
+        <w:numPr>
+          <w:ilvl w:val="1"/>
           <w:numId w:val="2"/>
         </w:numPr>
+        <w:ind w:left="1170"/>
         <w:rPr>
           <w:rFonts w:cs="Times New Roman"/>
           <w:szCs w:val="26"/>
@@ -391,12 +1584,33 @@
       </w:pPr>
       <w:r>
         <w:rPr>
-          <w:lang w:val="en-US"/>
-        </w:rPr>
-        <w:t xml:space="preserve">People và Location: </w:t>
-      </w:r>
-      <w:r>
-        <w:t>Jordan, Washington, Georgia,</w:t>
+          <w:rFonts w:cs="Times New Roman"/>
+          <w:szCs w:val="26"/>
+          <w:shd w:val="clear" w:color="auto" w:fill="FFFFFF"/>
+          <w:lang w:val="en-US"/>
+        </w:rPr>
+        <w:t xml:space="preserve">People và Organization: </w:t>
+      </w:r>
+      <w:r>
+        <w:t>Brigham Young</w:t>
+      </w:r>
+      <w:r>
+        <w:rPr>
+          <w:lang w:val="en-US"/>
+        </w:rPr>
+        <w:t xml:space="preserve">, </w:t>
+      </w:r>
+      <w:r>
+        <w:t>Ford</w:t>
+      </w:r>
+      <w:r>
+        <w:rPr>
+          <w:lang w:val="en-US"/>
+        </w:rPr>
+        <w:t xml:space="preserve">, </w:t>
+      </w:r>
+      <w:r>
+        <w:t>Philip Morris</w:t>
       </w:r>
       <w:r>
         <w:rPr>
@@ -409,9 +1623,10 @@
       <w:pPr>
         <w:pStyle w:val="ListParagraph"/>
         <w:numPr>
-          <w:ilvl w:val="0"/>
+          <w:ilvl w:val="1"/>
           <w:numId w:val="2"/>
         </w:numPr>
+        <w:ind w:left="1170"/>
         <w:rPr>
           <w:rFonts w:cs="Times New Roman"/>
           <w:szCs w:val="26"/>
@@ -423,25 +1638,57 @@
         <w:rPr>
           <w:lang w:val="en-US"/>
         </w:rPr>
-        <w:t xml:space="preserve">People và Time: </w:t>
-      </w:r>
-      <w:r>
-        <w:t>April, June</w:t>
-      </w:r>
-      <w:r>
-        <w:rPr>
-          <w:lang w:val="en-US"/>
-        </w:rPr>
-        <w:t>, Sunday,…</w:t>
+        <w:t xml:space="preserve">People và Location: </w:t>
+      </w:r>
+      <w:r>
+        <w:t>Jordan, Washington, Georgia,</w:t>
+      </w:r>
+      <w:r>
+        <w:rPr>
+          <w:lang w:val="en-US"/>
+        </w:rPr>
+        <w:t>…</w:t>
       </w:r>
     </w:p>
     <w:p>
       <w:pPr>
         <w:pStyle w:val="ListParagraph"/>
         <w:numPr>
-          <w:ilvl w:val="0"/>
+          <w:ilvl w:val="1"/>
           <w:numId w:val="2"/>
         </w:numPr>
+        <w:ind w:left="1170"/>
+        <w:rPr>
+          <w:rFonts w:cs="Times New Roman"/>
+          <w:szCs w:val="26"/>
+          <w:shd w:val="clear" w:color="auto" w:fill="FFFFFF"/>
+          <w:lang w:val="en-US"/>
+        </w:rPr>
+      </w:pPr>
+      <w:r>
+        <w:rPr>
+          <w:lang w:val="en-US"/>
+        </w:rPr>
+        <w:t xml:space="preserve">People và Time: </w:t>
+      </w:r>
+      <w:r>
+        <w:t>April, June</w:t>
+      </w:r>
+      <w:r>
+        <w:rPr>
+          <w:lang w:val="en-US"/>
+        </w:rPr>
+        <w:t>, Sunday,…</w:t>
+      </w:r>
+    </w:p>
+    <w:p>
+      <w:pPr>
+        <w:pStyle w:val="ListParagraph"/>
+        <w:numPr>
+          <w:ilvl w:val="1"/>
+          <w:numId w:val="2"/>
+        </w:numPr>
+        <w:ind w:left="1170"/>
         <w:rPr>
           <w:rFonts w:cs="Times New Roman"/>
           <w:szCs w:val="26"/>
@@ -535,7 +1782,6 @@
           <w:szCs w:val="26"/>
           <w:lang w:val="en-US"/>
         </w:rPr>
-        <w:lastRenderedPageBreak/>
         <w:t>Mô hình 3 lớp: Location, Person, Organization</w:t>
       </w:r>
     </w:p>
@@ -600,21 +1846,16 @@
         </w:rPr>
         <w:t xml:space="preserve">Ta có download các mô hình này tại: </w:t>
       </w:r>
-      <w:hyperlink r:id="rId6" w:anchor="download" w:history="1">
+      <w:hyperlink r:id="rId6" w:history="1">
         <w:r>
           <w:rPr>
             <w:rStyle w:val="Hyperlink"/>
-            <w:rFonts w:cs="Times New Roman"/>
-            <w:szCs w:val="26"/>
-            <w:lang w:val="en-US"/>
           </w:rPr>
-          <w:t>https://stanfordnlp.github.io/CoreNLP/index.html#download</w:t>
+          <w:t>https://nlp.stanford.edu/software/CRF-NER.html</w:t>
         </w:r>
       </w:hyperlink>
       <w:r>
         <w:rPr>
-          <w:rFonts w:cs="Times New Roman"/>
-          <w:szCs w:val="26"/>
           <w:lang w:val="en-US"/>
         </w:rPr>
         <w:t xml:space="preserve"> </w:t>
@@ -634,6 +1875,7 @@
           <w:szCs w:val="26"/>
           <w:lang w:val="en-US"/>
         </w:rPr>
+        <w:lastRenderedPageBreak/>
         <w:t>Để sử dụng lớp CRFClassifier, ta khai báo một biến lưu trữ chuỗi đường dẫn file của mô hình phân lớp:</w:t>
       </w:r>
     </w:p>
@@ -1052,7 +2294,23 @@
           <w:szCs w:val="26"/>
           <w:lang w:val="en-US"/>
         </w:rPr>
-        <w:t>Những từ còn lại không thuộc 3 lớp được định nghĩa trước của mô hình (PERSON, ORGANIZATION, LOCATION) nên được đánh nhãn là O ( outside)</w:t>
+        <w:t>Những từ còn lại không thuộc 3 lớp được định nghĩa trước của mô hình (PERSON, ORGANIZATION, LOCATION) nên đượ</w:t>
+      </w:r>
+      <w:r>
+        <w:rPr>
+          <w:rFonts w:cs="Times New Roman"/>
+          <w:szCs w:val="26"/>
+          <w:lang w:val="en-US"/>
+        </w:rPr>
+        <w:t>c đánh nhãn là O ( Other</w:t>
+      </w:r>
+      <w:r>
+        <w:rPr>
+          <w:rFonts w:cs="Times New Roman"/>
+          <w:szCs w:val="26"/>
+          <w:lang w:val="en-US"/>
+        </w:rPr>
+        <w:t>)</w:t>
       </w:r>
     </w:p>
     <w:p>
@@ -1069,7 +2327,6 @@
           <w:szCs w:val="26"/>
           <w:lang w:val="en-US"/>
         </w:rPr>
-        <w:lastRenderedPageBreak/>
         <w:t>Ngoài ra, lớp CRFClassifier còn cung cấp một số hàm phân lớp với kết quả trả về nhiều định dạng khác:</w:t>
       </w:r>
     </w:p>
@@ -1155,25 +2412,7 @@
                 <w:sz w:val="26"/>
                 <w:szCs w:val="26"/>
               </w:rPr>
-              <w:t xml:space="preserve">String </w:t>
-            </w:r>
-            <w:proofErr w:type="spellStart"/>
-            <w:r>
-              <w:rPr>
-                <w:rFonts w:ascii="Times New Roman" w:hAnsi="Times New Roman" w:cs="Times New Roman"/>
-                <w:sz w:val="26"/>
-                <w:szCs w:val="26"/>
-              </w:rPr>
-              <w:t>classifyToString</w:t>
-            </w:r>
-            <w:proofErr w:type="spellEnd"/>
-            <w:r>
-              <w:rPr>
-                <w:rFonts w:ascii="Times New Roman" w:hAnsi="Times New Roman" w:cs="Times New Roman"/>
-                <w:sz w:val="26"/>
-                <w:szCs w:val="26"/>
-              </w:rPr>
-              <w:t xml:space="preserve"> (</w:t>
+              <w:t>String classifyToString (</w:t>
             </w:r>
             <w:hyperlink r:id="rId11" w:tooltip="class or interface in java.lang" w:history="1">
               <w:r>
@@ -1213,64 +2452,8 @@
                 <w:sz w:val="26"/>
                 <w:szCs w:val="26"/>
               </w:rPr>
-              <w:t> </w:t>
-            </w:r>
-            <w:proofErr w:type="spellStart"/>
-            <w:r>
-              <w:rPr>
-                <w:rFonts w:ascii="Times New Roman" w:hAnsi="Times New Roman" w:cs="Times New Roman"/>
-                <w:sz w:val="26"/>
-                <w:szCs w:val="26"/>
-              </w:rPr>
-              <w:t>outputFormat</w:t>
-            </w:r>
-            <w:proofErr w:type="spellEnd"/>
-            <w:r>
-              <w:rPr>
-                <w:rFonts w:ascii="Times New Roman" w:hAnsi="Times New Roman" w:cs="Times New Roman"/>
-                <w:sz w:val="26"/>
-                <w:szCs w:val="26"/>
-              </w:rPr>
-              <w:t xml:space="preserve">, </w:t>
-            </w:r>
-            <w:proofErr w:type="spellStart"/>
-            <w:r>
-              <w:rPr>
-                <w:rFonts w:ascii="Times New Roman" w:hAnsi="Times New Roman" w:cs="Times New Roman"/>
-                <w:sz w:val="26"/>
-                <w:szCs w:val="26"/>
-              </w:rPr>
-              <w:t>boolean</w:t>
-            </w:r>
-            <w:proofErr w:type="spellEnd"/>
-            <w:r>
-              <w:rPr>
-                <w:rFonts w:ascii="Times New Roman" w:hAnsi="Times New Roman" w:cs="Times New Roman"/>
-                <w:sz w:val="26"/>
-                <w:szCs w:val="26"/>
-              </w:rPr>
-              <w:t> </w:t>
-            </w:r>
-            <w:proofErr w:type="spellStart"/>
-            <w:r>
-              <w:rPr>
-                <w:rFonts w:ascii="Times New Roman" w:hAnsi="Times New Roman" w:cs="Times New Roman"/>
-                <w:sz w:val="26"/>
-                <w:szCs w:val="26"/>
-              </w:rPr>
-              <w:t>preserveSpacing</w:t>
-            </w:r>
-            <w:proofErr w:type="spellEnd"/>
-            <w:r>
-              <w:rPr>
-                <w:rFonts w:ascii="Times New Roman" w:hAnsi="Times New Roman" w:cs="Times New Roman"/>
-                <w:sz w:val="26"/>
-                <w:szCs w:val="26"/>
-              </w:rPr>
-              <w:t>)</w:t>
-            </w:r>
-            <w:bookmarkStart w:id="0" w:name="_GoBack"/>
-            <w:bookmarkEnd w:id="0"/>
+              <w:t> outputFormat, boolean preserveSpacing)</w:t>
+            </w:r>
           </w:p>
         </w:tc>
         <w:tc>
@@ -1336,18 +2519,8 @@
                 <w:sz w:val="26"/>
                 <w:szCs w:val="26"/>
               </w:rPr>
-              <w:t> </w:t>
-            </w:r>
-            <w:proofErr w:type="spellStart"/>
-            <w:r>
-              <w:rPr>
-                <w:rFonts w:ascii="Times New Roman" w:hAnsi="Times New Roman" w:cs="Times New Roman"/>
-                <w:sz w:val="26"/>
-                <w:szCs w:val="26"/>
-              </w:rPr>
-              <w:t>classifyWithInlineXML</w:t>
-            </w:r>
-            <w:proofErr w:type="spellEnd"/>
+              <w:t> classifyWithInlineXML</w:t>
+            </w:r>
           </w:p>
           <w:p>
             <w:pPr>
@@ -1443,18 +2616,8 @@
                 <w:sz w:val="26"/>
                 <w:szCs w:val="26"/>
               </w:rPr>
-              <w:t> </w:t>
-            </w:r>
-            <w:proofErr w:type="spellStart"/>
-            <w:r>
-              <w:rPr>
-                <w:rFonts w:ascii="Times New Roman" w:hAnsi="Times New Roman" w:cs="Times New Roman"/>
-                <w:sz w:val="26"/>
-                <w:szCs w:val="26"/>
-              </w:rPr>
-              <w:t>classifyToString</w:t>
-            </w:r>
-            <w:proofErr w:type="spellEnd"/>
+              <w:t> classifyToString</w:t>
+            </w:r>
           </w:p>
           <w:p>
             <w:pPr>
@@ -1572,58 +2735,27 @@
               </w:rPr>
               <w:t>&lt;</w:t>
             </w:r>
-            <w:proofErr w:type="spellStart"/>
+            <w:hyperlink r:id="rId19" w:tooltip="class or interface in java.lang" w:history="1">
+              <w:r>
+                <w:rPr>
+                  <w:rStyle w:val="Hyperlink"/>
+                  <w:rFonts w:ascii="Times New Roman" w:hAnsi="Times New Roman" w:cs="Times New Roman"/>
+                  <w:color w:val="auto"/>
+                  <w:sz w:val="26"/>
+                  <w:szCs w:val="26"/>
+                </w:rPr>
+                <w:t>String</w:t>
+              </w:r>
+            </w:hyperlink>
             <w:r>
               <w:rPr>
                 <w:rFonts w:ascii="Times New Roman" w:hAnsi="Times New Roman" w:cs="Times New Roman"/>
                 <w:sz w:val="26"/>
                 <w:szCs w:val="26"/>
               </w:rPr>
-              <w:fldChar w:fldCharType="begin"/>
-            </w:r>
-            <w:r>
-              <w:rPr>
-                <w:rFonts w:ascii="Times New Roman" w:hAnsi="Times New Roman" w:cs="Times New Roman"/>
-                <w:sz w:val="26"/>
-                <w:szCs w:val="26"/>
-              </w:rPr>
-              <w:instrText xml:space="preserve"> HYPERLINK "https://docs.oracle.com/javase/8/docs/api/java/lang/String.html?is-external=true" \o "class or interface in java.lang" </w:instrText>
-            </w:r>
-            <w:r>
-              <w:rPr>
-                <w:rFonts w:ascii="Times New Roman" w:hAnsi="Times New Roman" w:cs="Times New Roman"/>
-                <w:sz w:val="26"/>
-                <w:szCs w:val="26"/>
-              </w:rPr>
-              <w:fldChar w:fldCharType="separate"/>
-            </w:r>
-            <w:r>
-              <w:rPr>
-                <w:rStyle w:val="Hyperlink"/>
-                <w:rFonts w:ascii="Times New Roman" w:hAnsi="Times New Roman" w:cs="Times New Roman"/>
-                <w:color w:val="auto"/>
-                <w:sz w:val="26"/>
-                <w:szCs w:val="26"/>
-              </w:rPr>
-              <w:t>String</w:t>
-            </w:r>
-            <w:r>
-              <w:rPr>
-                <w:rFonts w:ascii="Times New Roman" w:hAnsi="Times New Roman" w:cs="Times New Roman"/>
-                <w:sz w:val="26"/>
-                <w:szCs w:val="26"/>
-              </w:rPr>
-              <w:fldChar w:fldCharType="end"/>
-            </w:r>
-            <w:r>
-              <w:rPr>
-                <w:rFonts w:ascii="Times New Roman" w:hAnsi="Times New Roman" w:cs="Times New Roman"/>
-                <w:sz w:val="26"/>
-                <w:szCs w:val="26"/>
-              </w:rPr>
               <w:t>,</w:t>
             </w:r>
-            <w:hyperlink r:id="rId19" w:tooltip="class or interface in java.lang" w:history="1">
+            <w:hyperlink r:id="rId20" w:tooltip="class or interface in java.lang" w:history="1">
               <w:r>
                 <w:rPr>
                   <w:rStyle w:val="Hyperlink"/>
@@ -1643,7 +2775,7 @@
               </w:rPr>
               <w:t>,</w:t>
             </w:r>
-            <w:hyperlink r:id="rId20" w:tooltip="class or interface in java.lang" w:history="1">
+            <w:hyperlink r:id="rId21" w:tooltip="class or interface in java.lang" w:history="1">
               <w:r>
                 <w:rPr>
                   <w:rStyle w:val="Hyperlink"/>
@@ -1654,7 +2786,6 @@
                 </w:rPr>
                 <w:t>Integer</w:t>
               </w:r>
-              <w:proofErr w:type="spellEnd"/>
             </w:hyperlink>
             <w:r>
               <w:rPr>
@@ -1674,7 +2805,6 @@
                 <w:szCs w:val="26"/>
               </w:rPr>
             </w:pPr>
-            <w:proofErr w:type="spellStart"/>
             <w:r>
               <w:rPr>
                 <w:rFonts w:ascii="Times New Roman" w:hAnsi="Times New Roman" w:cs="Times New Roman"/>
@@ -1683,7 +2813,6 @@
               </w:rPr>
               <w:t>classifyToCharacterOffsets</w:t>
             </w:r>
-            <w:proofErr w:type="spellEnd"/>
           </w:p>
           <w:p>
             <w:pPr>
@@ -1702,7 +2831,7 @@
               </w:rPr>
               <w:t>(</w:t>
             </w:r>
-            <w:hyperlink r:id="rId21" w:tooltip="class or interface in java.lang" w:history="1">
+            <w:hyperlink r:id="rId22" w:tooltip="class or interface in java.lang" w:history="1">
               <w:r>
                 <w:rPr>
                   <w:rStyle w:val="Hyperlink"/>
@@ -1817,7 +2946,7 @@
         </w:rPr>
         <w:t xml:space="preserve">[1]: </w:t>
       </w:r>
-      <w:hyperlink r:id="rId22" w:history="1">
+      <w:hyperlink r:id="rId23" w:history="1">
         <w:r>
           <w:rPr>
             <w:rStyle w:val="Hyperlink"/>
@@ -1855,7 +2984,7 @@
         </w:rPr>
         <w:t xml:space="preserve">[2] </w:t>
       </w:r>
-      <w:hyperlink r:id="rId23" w:anchor="more-13401" w:history="1">
+      <w:hyperlink r:id="rId24" w:anchor="more-13401" w:history="1">
         <w:r>
           <w:rPr>
             <w:rStyle w:val="Hyperlink"/>
@@ -1907,7 +3036,7 @@
         </w:rPr>
         <w:t xml:space="preserve"> </w:t>
       </w:r>
-      <w:hyperlink r:id="rId24" w:history="1">
+      <w:hyperlink r:id="rId25" w:history="1">
         <w:r>
           <w:rPr>
             <w:rStyle w:val="Hyperlink"/>
@@ -1957,7 +3086,7 @@
         </w:rPr>
         <w:t xml:space="preserve">[4] </w:t>
       </w:r>
-      <w:hyperlink r:id="rId25" w:history="1">
+      <w:hyperlink r:id="rId26" w:history="1">
         <w:r>
           <w:rPr>
             <w:rStyle w:val="Hyperlink"/>
@@ -2001,6 +3130,119 @@
 <file path=word/numbering.xml><?xml version="1.0" encoding="utf-8"?>
 <w:numbering xmlns:wpc="http://schemas.microsoft.com/office/word/2010/wordprocessingCanvas" xmlns:cx="http://schemas.microsoft.com/office/drawing/2014/chartex" xmlns:cx1="http://schemas.microsoft.com/office/drawing/2015/9/8/chartex" xmlns:cx2="http://schemas.microsoft.com/office/drawing/2015/10/21/chartex" xmlns:cx3="http://schemas.microsoft.com/office/drawing/2016/5/9/chartex" xmlns:cx4="http://schemas.microsoft.com/office/drawing/2016/5/10/chartex" xmlns:cx5="http://schemas.microsoft.com/office/drawing/2016/5/11/chartex" xmlns:cx6="http://schemas.microsoft.com/office/drawing/2016/5/12/chartex" xmlns:cx7="http://schemas.microsoft.com/office/drawing/2016/5/13/chartex" xmlns:cx8="http://schemas.microsoft.com/office/drawing/2016/5/14/chartex" xmlns:mc="http://schemas.openxmlformats.org/markup-compatibility/2006" xmlns:aink="http://schemas.microsoft.com/office/drawing/2016/ink" xmlns:am3d="http://schemas.microsoft.com/office/drawing/2017/model3d" xmlns:o="urn:schemas-microsoft-com:office:office" xmlns:r="http://schemas.openxmlformats.org/officeDocument/2006/relationships" xmlns:m="http://schemas.openxmlformats.org/officeDocument/2006/math" xmlns:v="urn:schemas-microsoft-com:vml" xmlns:wp14="http://schemas.microsoft.com/office/word/2010/wordprocessingDrawing" xmlns:wp="http://schemas.openxmlformats.org/drawingml/2006/wordprocessingDrawing" xmlns:w10="urn:schemas-microsoft-com:office:word" xmlns:w="http://schemas.openxmlformats.org/wordprocessingml/2006/main" xmlns:w14="http://schemas.microsoft.com/office/word/2010/wordml" xmlns:w15="http://schemas.microsoft.com/office/word/2012/wordml" xmlns:w16cid="http://schemas.microsoft.com/office/word/2016/wordml/cid" xmlns:w16se="http://schemas.microsoft.com/office/word/2015/wordml/symex" xmlns:wpg="http://schemas.microsoft.com/office/word/2010/wordprocessingGroup" xmlns:wpi="http://schemas.microsoft.com/office/word/2010/wordprocessingInk" xmlns:wne="http://schemas.microsoft.com/office/word/2006/wordml" xmlns:wps="http://schemas.microsoft.com/office/word/2010/wordprocessingShape" mc:Ignorable="w14 w15 w16se w16cid wp14">
   <w:abstractNum w:abstractNumId="0" w15:restartNumberingAfterBreak="0">
+    <w:nsid w:val="01606F87"/>
+    <w:multiLevelType w:val="hybridMultilevel"/>
+    <w:tmpl w:val="C736F53C"/>
+    <w:lvl w:ilvl="0" w:tplc="04090001">
+      <w:start w:val="1"/>
+      <w:numFmt w:val="bullet"/>
+      <w:lvlText w:val=""/>
+      <w:lvlJc w:val="left"/>
+      <w:pPr>
+        <w:ind w:left="1080" w:hanging="360"/>
+      </w:pPr>
+      <w:rPr>
+        <w:rFonts w:ascii="Symbol" w:hAnsi="Symbol" w:hint="default"/>
+      </w:rPr>
+    </w:lvl>
+    <w:lvl w:ilvl="1" w:tplc="04090003" w:tentative="1">
+      <w:start w:val="1"/>
+      <w:numFmt w:val="bullet"/>
+      <w:lvlText w:val="o"/>
+      <w:lvlJc w:val="left"/>
+      <w:pPr>
+        <w:ind w:left="1800" w:hanging="360"/>
+      </w:pPr>
+      <w:rPr>
+        <w:rFonts w:ascii="Courier New" w:hAnsi="Courier New" w:cs="Courier New" w:hint="default"/>
+      </w:rPr>
+    </w:lvl>
+    <w:lvl w:ilvl="2" w:tplc="04090005" w:tentative="1">
+      <w:start w:val="1"/>
+      <w:numFmt w:val="bullet"/>
+      <w:lvlText w:val=""/>
+      <w:lvlJc w:val="left"/>
+      <w:pPr>
+        <w:ind w:left="2520" w:hanging="360"/>
+      </w:pPr>
+      <w:rPr>
+        <w:rFonts w:ascii="Wingdings" w:hAnsi="Wingdings" w:hint="default"/>
+      </w:rPr>
+    </w:lvl>
+    <w:lvl w:ilvl="3" w:tplc="04090001" w:tentative="1">
+      <w:start w:val="1"/>
+      <w:numFmt w:val="bullet"/>
+      <w:lvlText w:val=""/>
+      <w:lvlJc w:val="left"/>
+      <w:pPr>
+        <w:ind w:left="3240" w:hanging="360"/>
+      </w:pPr>
+      <w:rPr>
+        <w:rFonts w:ascii="Symbol" w:hAnsi="Symbol" w:hint="default"/>
+      </w:rPr>
+    </w:lvl>
+    <w:lvl w:ilvl="4" w:tplc="04090003" w:tentative="1">
+      <w:start w:val="1"/>
+      <w:numFmt w:val="bullet"/>
+      <w:lvlText w:val="o"/>
+      <w:lvlJc w:val="left"/>
+      <w:pPr>
+        <w:ind w:left="3960" w:hanging="360"/>
+      </w:pPr>
+      <w:rPr>
+        <w:rFonts w:ascii="Courier New" w:hAnsi="Courier New" w:cs="Courier New" w:hint="default"/>
+      </w:rPr>
+    </w:lvl>
+    <w:lvl w:ilvl="5" w:tplc="04090005" w:tentative="1">
+      <w:start w:val="1"/>
+      <w:numFmt w:val="bullet"/>
+      <w:lvlText w:val=""/>
+      <w:lvlJc w:val="left"/>
+      <w:pPr>
+        <w:ind w:left="4680" w:hanging="360"/>
+      </w:pPr>
+      <w:rPr>
+        <w:rFonts w:ascii="Wingdings" w:hAnsi="Wingdings" w:hint="default"/>
+      </w:rPr>
+    </w:lvl>
+    <w:lvl w:ilvl="6" w:tplc="04090001" w:tentative="1">
+      <w:start w:val="1"/>
+      <w:numFmt w:val="bullet"/>
+      <w:lvlText w:val=""/>
+      <w:lvlJc w:val="left"/>
+      <w:pPr>
+        <w:ind w:left="5400" w:hanging="360"/>
+      </w:pPr>
+      <w:rPr>
+        <w:rFonts w:ascii="Symbol" w:hAnsi="Symbol" w:hint="default"/>
+      </w:rPr>
+    </w:lvl>
+    <w:lvl w:ilvl="7" w:tplc="04090003" w:tentative="1">
+      <w:start w:val="1"/>
+      <w:numFmt w:val="bullet"/>
+      <w:lvlText w:val="o"/>
+      <w:lvlJc w:val="left"/>
+      <w:pPr>
+        <w:ind w:left="6120" w:hanging="360"/>
+      </w:pPr>
+      <w:rPr>
+        <w:rFonts w:ascii="Courier New" w:hAnsi="Courier New" w:cs="Courier New" w:hint="default"/>
+      </w:rPr>
+    </w:lvl>
+    <w:lvl w:ilvl="8" w:tplc="04090005" w:tentative="1">
+      <w:start w:val="1"/>
+      <w:numFmt w:val="bullet"/>
+      <w:lvlText w:val=""/>
+      <w:lvlJc w:val="left"/>
+      <w:pPr>
+        <w:ind w:left="6840" w:hanging="360"/>
+      </w:pPr>
+      <w:rPr>
+        <w:rFonts w:ascii="Wingdings" w:hAnsi="Wingdings" w:hint="default"/>
+      </w:rPr>
+    </w:lvl>
+  </w:abstractNum>
+  <w:abstractNum w:abstractNumId="1" w15:restartNumberingAfterBreak="0">
     <w:nsid w:val="06581B62"/>
     <w:multiLevelType w:val="hybridMultilevel"/>
     <w:tmpl w:val="AF2A7B7E"/>
@@ -2089,7 +3331,119 @@
       </w:pPr>
     </w:lvl>
   </w:abstractNum>
-  <w:abstractNum w:abstractNumId="1" w15:restartNumberingAfterBreak="0">
+  <w:abstractNum w:abstractNumId="2" w15:restartNumberingAfterBreak="0">
+    <w:nsid w:val="0D5C32A4"/>
+    <w:multiLevelType w:val="hybridMultilevel"/>
+    <w:tmpl w:val="E23CB4E0"/>
+    <w:lvl w:ilvl="0" w:tplc="F0FECFFE">
+      <w:numFmt w:val="bullet"/>
+      <w:lvlText w:val="-"/>
+      <w:lvlJc w:val="left"/>
+      <w:pPr>
+        <w:ind w:left="1080" w:hanging="360"/>
+      </w:pPr>
+      <w:rPr>
+        <w:rFonts w:ascii="Times New Roman" w:eastAsiaTheme="minorHAnsi" w:hAnsi="Times New Roman" w:cs="Times New Roman" w:hint="default"/>
+      </w:rPr>
+    </w:lvl>
+    <w:lvl w:ilvl="1" w:tplc="04090003" w:tentative="1">
+      <w:start w:val="1"/>
+      <w:numFmt w:val="bullet"/>
+      <w:lvlText w:val="o"/>
+      <w:lvlJc w:val="left"/>
+      <w:pPr>
+        <w:ind w:left="1800" w:hanging="360"/>
+      </w:pPr>
+      <w:rPr>
+        <w:rFonts w:ascii="Courier New" w:hAnsi="Courier New" w:cs="Courier New" w:hint="default"/>
+      </w:rPr>
+    </w:lvl>
+    <w:lvl w:ilvl="2" w:tplc="04090005" w:tentative="1">
+      <w:start w:val="1"/>
+      <w:numFmt w:val="bullet"/>
+      <w:lvlText w:val=""/>
+      <w:lvlJc w:val="left"/>
+      <w:pPr>
+        <w:ind w:left="2520" w:hanging="360"/>
+      </w:pPr>
+      <w:rPr>
+        <w:rFonts w:ascii="Wingdings" w:hAnsi="Wingdings" w:hint="default"/>
+      </w:rPr>
+    </w:lvl>
+    <w:lvl w:ilvl="3" w:tplc="04090001" w:tentative="1">
+      <w:start w:val="1"/>
+      <w:numFmt w:val="bullet"/>
+      <w:lvlText w:val=""/>
+      <w:lvlJc w:val="left"/>
+      <w:pPr>
+        <w:ind w:left="3240" w:hanging="360"/>
+      </w:pPr>
+      <w:rPr>
+        <w:rFonts w:ascii="Symbol" w:hAnsi="Symbol" w:hint="default"/>
+      </w:rPr>
+    </w:lvl>
+    <w:lvl w:ilvl="4" w:tplc="04090003" w:tentative="1">
+      <w:start w:val="1"/>
+      <w:numFmt w:val="bullet"/>
+      <w:lvlText w:val="o"/>
+      <w:lvlJc w:val="left"/>
+      <w:pPr>
+        <w:ind w:left="3960" w:hanging="360"/>
+      </w:pPr>
+      <w:rPr>
+        <w:rFonts w:ascii="Courier New" w:hAnsi="Courier New" w:cs="Courier New" w:hint="default"/>
+      </w:rPr>
+    </w:lvl>
+    <w:lvl w:ilvl="5" w:tplc="04090005" w:tentative="1">
+      <w:start w:val="1"/>
+      <w:numFmt w:val="bullet"/>
+      <w:lvlText w:val=""/>
+      <w:lvlJc w:val="left"/>
+      <w:pPr>
+        <w:ind w:left="4680" w:hanging="360"/>
+      </w:pPr>
+      <w:rPr>
+        <w:rFonts w:ascii="Wingdings" w:hAnsi="Wingdings" w:hint="default"/>
+      </w:rPr>
+    </w:lvl>
+    <w:lvl w:ilvl="6" w:tplc="04090001" w:tentative="1">
+      <w:start w:val="1"/>
+      <w:numFmt w:val="bullet"/>
+      <w:lvlText w:val=""/>
+      <w:lvlJc w:val="left"/>
+      <w:pPr>
+        <w:ind w:left="5400" w:hanging="360"/>
+      </w:pPr>
+      <w:rPr>
+        <w:rFonts w:ascii="Symbol" w:hAnsi="Symbol" w:hint="default"/>
+      </w:rPr>
+    </w:lvl>
+    <w:lvl w:ilvl="7" w:tplc="04090003" w:tentative="1">
+      <w:start w:val="1"/>
+      <w:numFmt w:val="bullet"/>
+      <w:lvlText w:val="o"/>
+      <w:lvlJc w:val="left"/>
+      <w:pPr>
+        <w:ind w:left="6120" w:hanging="360"/>
+      </w:pPr>
+      <w:rPr>
+        <w:rFonts w:ascii="Courier New" w:hAnsi="Courier New" w:cs="Courier New" w:hint="default"/>
+      </w:rPr>
+    </w:lvl>
+    <w:lvl w:ilvl="8" w:tplc="04090005" w:tentative="1">
+      <w:start w:val="1"/>
+      <w:numFmt w:val="bullet"/>
+      <w:lvlText w:val=""/>
+      <w:lvlJc w:val="left"/>
+      <w:pPr>
+        <w:ind w:left="6840" w:hanging="360"/>
+      </w:pPr>
+      <w:rPr>
+        <w:rFonts w:ascii="Wingdings" w:hAnsi="Wingdings" w:hint="default"/>
+      </w:rPr>
+    </w:lvl>
+  </w:abstractNum>
+  <w:abstractNum w:abstractNumId="3" w15:restartNumberingAfterBreak="0">
     <w:nsid w:val="112D2389"/>
     <w:multiLevelType w:val="hybridMultilevel"/>
     <w:tmpl w:val="027A565C"/>
@@ -2202,7 +3556,7 @@
       </w:rPr>
     </w:lvl>
   </w:abstractNum>
-  <w:abstractNum w:abstractNumId="2" w15:restartNumberingAfterBreak="0">
+  <w:abstractNum w:abstractNumId="4" w15:restartNumberingAfterBreak="0">
     <w:nsid w:val="307E0D8A"/>
     <w:multiLevelType w:val="hybridMultilevel"/>
     <w:tmpl w:val="A3FECB48"/>
@@ -2315,7 +3669,233 @@
       </w:rPr>
     </w:lvl>
   </w:abstractNum>
-  <w:abstractNum w:abstractNumId="3" w15:restartNumberingAfterBreak="0">
+  <w:abstractNum w:abstractNumId="5" w15:restartNumberingAfterBreak="0">
+    <w:nsid w:val="35425A66"/>
+    <w:multiLevelType w:val="hybridMultilevel"/>
+    <w:tmpl w:val="A36601E4"/>
+    <w:lvl w:ilvl="0" w:tplc="04090005">
+      <w:start w:val="1"/>
+      <w:numFmt w:val="bullet"/>
+      <w:lvlText w:val=""/>
+      <w:lvlJc w:val="left"/>
+      <w:pPr>
+        <w:ind w:left="720" w:hanging="360"/>
+      </w:pPr>
+      <w:rPr>
+        <w:rFonts w:ascii="Wingdings" w:hAnsi="Wingdings" w:hint="default"/>
+      </w:rPr>
+    </w:lvl>
+    <w:lvl w:ilvl="1" w:tplc="04090003">
+      <w:start w:val="1"/>
+      <w:numFmt w:val="bullet"/>
+      <w:lvlText w:val="o"/>
+      <w:lvlJc w:val="left"/>
+      <w:pPr>
+        <w:ind w:left="1440" w:hanging="360"/>
+      </w:pPr>
+      <w:rPr>
+        <w:rFonts w:ascii="Courier New" w:hAnsi="Courier New" w:cs="Courier New" w:hint="default"/>
+      </w:rPr>
+    </w:lvl>
+    <w:lvl w:ilvl="2" w:tplc="04090005" w:tentative="1">
+      <w:start w:val="1"/>
+      <w:numFmt w:val="bullet"/>
+      <w:lvlText w:val=""/>
+      <w:lvlJc w:val="left"/>
+      <w:pPr>
+        <w:ind w:left="2160" w:hanging="360"/>
+      </w:pPr>
+      <w:rPr>
+        <w:rFonts w:ascii="Wingdings" w:hAnsi="Wingdings" w:hint="default"/>
+      </w:rPr>
+    </w:lvl>
+    <w:lvl w:ilvl="3" w:tplc="04090001" w:tentative="1">
+      <w:start w:val="1"/>
+      <w:numFmt w:val="bullet"/>
+      <w:lvlText w:val=""/>
+      <w:lvlJc w:val="left"/>
+      <w:pPr>
+        <w:ind w:left="2880" w:hanging="360"/>
+      </w:pPr>
+      <w:rPr>
+        <w:rFonts w:ascii="Symbol" w:hAnsi="Symbol" w:hint="default"/>
+      </w:rPr>
+    </w:lvl>
+    <w:lvl w:ilvl="4" w:tplc="04090003" w:tentative="1">
+      <w:start w:val="1"/>
+      <w:numFmt w:val="bullet"/>
+      <w:lvlText w:val="o"/>
+      <w:lvlJc w:val="left"/>
+      <w:pPr>
+        <w:ind w:left="3600" w:hanging="360"/>
+      </w:pPr>
+      <w:rPr>
+        <w:rFonts w:ascii="Courier New" w:hAnsi="Courier New" w:cs="Courier New" w:hint="default"/>
+      </w:rPr>
+    </w:lvl>
+    <w:lvl w:ilvl="5" w:tplc="04090005" w:tentative="1">
+      <w:start w:val="1"/>
+      <w:numFmt w:val="bullet"/>
+      <w:lvlText w:val=""/>
+      <w:lvlJc w:val="left"/>
+      <w:pPr>
+        <w:ind w:left="4320" w:hanging="360"/>
+      </w:pPr>
+      <w:rPr>
+        <w:rFonts w:ascii="Wingdings" w:hAnsi="Wingdings" w:hint="default"/>
+      </w:rPr>
+    </w:lvl>
+    <w:lvl w:ilvl="6" w:tplc="04090001" w:tentative="1">
+      <w:start w:val="1"/>
+      <w:numFmt w:val="bullet"/>
+      <w:lvlText w:val=""/>
+      <w:lvlJc w:val="left"/>
+      <w:pPr>
+        <w:ind w:left="5040" w:hanging="360"/>
+      </w:pPr>
+      <w:rPr>
+        <w:rFonts w:ascii="Symbol" w:hAnsi="Symbol" w:hint="default"/>
+      </w:rPr>
+    </w:lvl>
+    <w:lvl w:ilvl="7" w:tplc="04090003" w:tentative="1">
+      <w:start w:val="1"/>
+      <w:numFmt w:val="bullet"/>
+      <w:lvlText w:val="o"/>
+      <w:lvlJc w:val="left"/>
+      <w:pPr>
+        <w:ind w:left="5760" w:hanging="360"/>
+      </w:pPr>
+      <w:rPr>
+        <w:rFonts w:ascii="Courier New" w:hAnsi="Courier New" w:cs="Courier New" w:hint="default"/>
+      </w:rPr>
+    </w:lvl>
+    <w:lvl w:ilvl="8" w:tplc="04090005" w:tentative="1">
+      <w:start w:val="1"/>
+      <w:numFmt w:val="bullet"/>
+      <w:lvlText w:val=""/>
+      <w:lvlJc w:val="left"/>
+      <w:pPr>
+        <w:ind w:left="6480" w:hanging="360"/>
+      </w:pPr>
+      <w:rPr>
+        <w:rFonts w:ascii="Wingdings" w:hAnsi="Wingdings" w:hint="default"/>
+      </w:rPr>
+    </w:lvl>
+  </w:abstractNum>
+  <w:abstractNum w:abstractNumId="6" w15:restartNumberingAfterBreak="0">
+    <w:nsid w:val="3C39098C"/>
+    <w:multiLevelType w:val="hybridMultilevel"/>
+    <w:tmpl w:val="00028A4A"/>
+    <w:lvl w:ilvl="0" w:tplc="04090001">
+      <w:start w:val="1"/>
+      <w:numFmt w:val="bullet"/>
+      <w:lvlText w:val=""/>
+      <w:lvlJc w:val="left"/>
+      <w:pPr>
+        <w:ind w:left="720" w:hanging="360"/>
+      </w:pPr>
+      <w:rPr>
+        <w:rFonts w:ascii="Symbol" w:hAnsi="Symbol" w:hint="default"/>
+      </w:rPr>
+    </w:lvl>
+    <w:lvl w:ilvl="1" w:tplc="04090003">
+      <w:start w:val="1"/>
+      <w:numFmt w:val="bullet"/>
+      <w:lvlText w:val="o"/>
+      <w:lvlJc w:val="left"/>
+      <w:pPr>
+        <w:ind w:left="1440" w:hanging="360"/>
+      </w:pPr>
+      <w:rPr>
+        <w:rFonts w:ascii="Courier New" w:hAnsi="Courier New" w:cs="Courier New" w:hint="default"/>
+      </w:rPr>
+    </w:lvl>
+    <w:lvl w:ilvl="2" w:tplc="04090005" w:tentative="1">
+      <w:start w:val="1"/>
+      <w:numFmt w:val="bullet"/>
+      <w:lvlText w:val=""/>
+      <w:lvlJc w:val="left"/>
+      <w:pPr>
+        <w:ind w:left="2160" w:hanging="360"/>
+      </w:pPr>
+      <w:rPr>
+        <w:rFonts w:ascii="Wingdings" w:hAnsi="Wingdings" w:hint="default"/>
+      </w:rPr>
+    </w:lvl>
+    <w:lvl w:ilvl="3" w:tplc="04090001" w:tentative="1">
+      <w:start w:val="1"/>
+      <w:numFmt w:val="bullet"/>
+      <w:lvlText w:val=""/>
+      <w:lvlJc w:val="left"/>
+      <w:pPr>
+        <w:ind w:left="2880" w:hanging="360"/>
+      </w:pPr>
+      <w:rPr>
+        <w:rFonts w:ascii="Symbol" w:hAnsi="Symbol" w:hint="default"/>
+      </w:rPr>
+    </w:lvl>
+    <w:lvl w:ilvl="4" w:tplc="04090003" w:tentative="1">
+      <w:start w:val="1"/>
+      <w:numFmt w:val="bullet"/>
+      <w:lvlText w:val="o"/>
+      <w:lvlJc w:val="left"/>
+      <w:pPr>
+        <w:ind w:left="3600" w:hanging="360"/>
+      </w:pPr>
+      <w:rPr>
+        <w:rFonts w:ascii="Courier New" w:hAnsi="Courier New" w:cs="Courier New" w:hint="default"/>
+      </w:rPr>
+    </w:lvl>
+    <w:lvl w:ilvl="5" w:tplc="04090005" w:tentative="1">
+      <w:start w:val="1"/>
+      <w:numFmt w:val="bullet"/>
+      <w:lvlText w:val=""/>
+      <w:lvlJc w:val="left"/>
+      <w:pPr>
+        <w:ind w:left="4320" w:hanging="360"/>
+      </w:pPr>
+      <w:rPr>
+        <w:rFonts w:ascii="Wingdings" w:hAnsi="Wingdings" w:hint="default"/>
+      </w:rPr>
+    </w:lvl>
+    <w:lvl w:ilvl="6" w:tplc="04090001" w:tentative="1">
+      <w:start w:val="1"/>
+      <w:numFmt w:val="bullet"/>
+      <w:lvlText w:val=""/>
+      <w:lvlJc w:val="left"/>
+      <w:pPr>
+        <w:ind w:left="5040" w:hanging="360"/>
+      </w:pPr>
+      <w:rPr>
+        <w:rFonts w:ascii="Symbol" w:hAnsi="Symbol" w:hint="default"/>
+      </w:rPr>
+    </w:lvl>
+    <w:lvl w:ilvl="7" w:tplc="04090003" w:tentative="1">
+      <w:start w:val="1"/>
+      <w:numFmt w:val="bullet"/>
+      <w:lvlText w:val="o"/>
+      <w:lvlJc w:val="left"/>
+      <w:pPr>
+        <w:ind w:left="5760" w:hanging="360"/>
+      </w:pPr>
+      <w:rPr>
+        <w:rFonts w:ascii="Courier New" w:hAnsi="Courier New" w:cs="Courier New" w:hint="default"/>
+      </w:rPr>
+    </w:lvl>
+    <w:lvl w:ilvl="8" w:tplc="04090005" w:tentative="1">
+      <w:start w:val="1"/>
+      <w:numFmt w:val="bullet"/>
+      <w:lvlText w:val=""/>
+      <w:lvlJc w:val="left"/>
+      <w:pPr>
+        <w:ind w:left="6480" w:hanging="360"/>
+      </w:pPr>
+      <w:rPr>
+        <w:rFonts w:ascii="Wingdings" w:hAnsi="Wingdings" w:hint="default"/>
+      </w:rPr>
+    </w:lvl>
+  </w:abstractNum>
+  <w:abstractNum w:abstractNumId="7" w15:restartNumberingAfterBreak="0">
     <w:nsid w:val="3EB85F4C"/>
     <w:multiLevelType w:val="hybridMultilevel"/>
     <w:tmpl w:val="69F8C9D4"/>
@@ -2428,7 +4008,119 @@
       </w:rPr>
     </w:lvl>
   </w:abstractNum>
-  <w:abstractNum w:abstractNumId="4" w15:restartNumberingAfterBreak="0">
+  <w:abstractNum w:abstractNumId="8" w15:restartNumberingAfterBreak="0">
+    <w:nsid w:val="3F781686"/>
+    <w:multiLevelType w:val="hybridMultilevel"/>
+    <w:tmpl w:val="7F8CAB9E"/>
+    <w:lvl w:ilvl="0" w:tplc="F0FECFFE">
+      <w:numFmt w:val="bullet"/>
+      <w:lvlText w:val="-"/>
+      <w:lvlJc w:val="left"/>
+      <w:pPr>
+        <w:ind w:left="720" w:hanging="360"/>
+      </w:pPr>
+      <w:rPr>
+        <w:rFonts w:ascii="Times New Roman" w:eastAsiaTheme="minorHAnsi" w:hAnsi="Times New Roman" w:cs="Times New Roman" w:hint="default"/>
+      </w:rPr>
+    </w:lvl>
+    <w:lvl w:ilvl="1" w:tplc="04090003">
+      <w:start w:val="1"/>
+      <w:numFmt w:val="bullet"/>
+      <w:lvlText w:val="o"/>
+      <w:lvlJc w:val="left"/>
+      <w:pPr>
+        <w:ind w:left="1440" w:hanging="360"/>
+      </w:pPr>
+      <w:rPr>
+        <w:rFonts w:ascii="Courier New" w:hAnsi="Courier New" w:cs="Courier New" w:hint="default"/>
+      </w:rPr>
+    </w:lvl>
+    <w:lvl w:ilvl="2" w:tplc="04090005" w:tentative="1">
+      <w:start w:val="1"/>
+      <w:numFmt w:val="bullet"/>
+      <w:lvlText w:val=""/>
+      <w:lvlJc w:val="left"/>
+      <w:pPr>
+        <w:ind w:left="2160" w:hanging="360"/>
+      </w:pPr>
+      <w:rPr>
+        <w:rFonts w:ascii="Wingdings" w:hAnsi="Wingdings" w:hint="default"/>
+      </w:rPr>
+    </w:lvl>
+    <w:lvl w:ilvl="3" w:tplc="04090001" w:tentative="1">
+      <w:start w:val="1"/>
+      <w:numFmt w:val="bullet"/>
+      <w:lvlText w:val=""/>
+      <w:lvlJc w:val="left"/>
+      <w:pPr>
+        <w:ind w:left="2880" w:hanging="360"/>
+      </w:pPr>
+      <w:rPr>
+        <w:rFonts w:ascii="Symbol" w:hAnsi="Symbol" w:hint="default"/>
+      </w:rPr>
+    </w:lvl>
+    <w:lvl w:ilvl="4" w:tplc="04090003" w:tentative="1">
+      <w:start w:val="1"/>
+      <w:numFmt w:val="bullet"/>
+      <w:lvlText w:val="o"/>
+      <w:lvlJc w:val="left"/>
+      <w:pPr>
+        <w:ind w:left="3600" w:hanging="360"/>
+      </w:pPr>
+      <w:rPr>
+        <w:rFonts w:ascii="Courier New" w:hAnsi="Courier New" w:cs="Courier New" w:hint="default"/>
+      </w:rPr>
+    </w:lvl>
+    <w:lvl w:ilvl="5" w:tplc="04090005" w:tentative="1">
+      <w:start w:val="1"/>
+      <w:numFmt w:val="bullet"/>
+      <w:lvlText w:val=""/>
+      <w:lvlJc w:val="left"/>
+      <w:pPr>
+        <w:ind w:left="4320" w:hanging="360"/>
+      </w:pPr>
+      <w:rPr>
+        <w:rFonts w:ascii="Wingdings" w:hAnsi="Wingdings" w:hint="default"/>
+      </w:rPr>
+    </w:lvl>
+    <w:lvl w:ilvl="6" w:tplc="04090001" w:tentative="1">
+      <w:start w:val="1"/>
+      <w:numFmt w:val="bullet"/>
+      <w:lvlText w:val=""/>
+      <w:lvlJc w:val="left"/>
+      <w:pPr>
+        <w:ind w:left="5040" w:hanging="360"/>
+      </w:pPr>
+      <w:rPr>
+        <w:rFonts w:ascii="Symbol" w:hAnsi="Symbol" w:hint="default"/>
+      </w:rPr>
+    </w:lvl>
+    <w:lvl w:ilvl="7" w:tplc="04090003" w:tentative="1">
+      <w:start w:val="1"/>
+      <w:numFmt w:val="bullet"/>
+      <w:lvlText w:val="o"/>
+      <w:lvlJc w:val="left"/>
+      <w:pPr>
+        <w:ind w:left="5760" w:hanging="360"/>
+      </w:pPr>
+      <w:rPr>
+        <w:rFonts w:ascii="Courier New" w:hAnsi="Courier New" w:cs="Courier New" w:hint="default"/>
+      </w:rPr>
+    </w:lvl>
+    <w:lvl w:ilvl="8" w:tplc="04090005" w:tentative="1">
+      <w:start w:val="1"/>
+      <w:numFmt w:val="bullet"/>
+      <w:lvlText w:val=""/>
+      <w:lvlJc w:val="left"/>
+      <w:pPr>
+        <w:ind w:left="6480" w:hanging="360"/>
+      </w:pPr>
+      <w:rPr>
+        <w:rFonts w:ascii="Wingdings" w:hAnsi="Wingdings" w:hint="default"/>
+      </w:rPr>
+    </w:lvl>
+  </w:abstractNum>
+  <w:abstractNum w:abstractNumId="9" w15:restartNumberingAfterBreak="0">
     <w:nsid w:val="41D717D3"/>
     <w:multiLevelType w:val="hybridMultilevel"/>
     <w:tmpl w:val="C7C4335C"/>
@@ -2540,7 +4232,7 @@
       </w:rPr>
     </w:lvl>
   </w:abstractNum>
-  <w:abstractNum w:abstractNumId="5" w15:restartNumberingAfterBreak="0">
+  <w:abstractNum w:abstractNumId="10" w15:restartNumberingAfterBreak="0">
     <w:nsid w:val="50947620"/>
     <w:multiLevelType w:val="hybridMultilevel"/>
     <w:tmpl w:val="A3627CBC"/>
@@ -2629,7 +4321,119 @@
       </w:pPr>
     </w:lvl>
   </w:abstractNum>
-  <w:abstractNum w:abstractNumId="6" w15:restartNumberingAfterBreak="0">
+  <w:abstractNum w:abstractNumId="11" w15:restartNumberingAfterBreak="0">
+    <w:nsid w:val="64BF4F3D"/>
+    <w:multiLevelType w:val="hybridMultilevel"/>
+    <w:tmpl w:val="1EBA2CC4"/>
+    <w:lvl w:ilvl="0" w:tplc="F0FECFFE">
+      <w:numFmt w:val="bullet"/>
+      <w:lvlText w:val="-"/>
+      <w:lvlJc w:val="left"/>
+      <w:pPr>
+        <w:ind w:left="1440" w:hanging="360"/>
+      </w:pPr>
+      <w:rPr>
+        <w:rFonts w:ascii="Times New Roman" w:eastAsiaTheme="minorHAnsi" w:hAnsi="Times New Roman" w:cs="Times New Roman" w:hint="default"/>
+      </w:rPr>
+    </w:lvl>
+    <w:lvl w:ilvl="1" w:tplc="04090003" w:tentative="1">
+      <w:start w:val="1"/>
+      <w:numFmt w:val="bullet"/>
+      <w:lvlText w:val="o"/>
+      <w:lvlJc w:val="left"/>
+      <w:pPr>
+        <w:ind w:left="2160" w:hanging="360"/>
+      </w:pPr>
+      <w:rPr>
+        <w:rFonts w:ascii="Courier New" w:hAnsi="Courier New" w:cs="Courier New" w:hint="default"/>
+      </w:rPr>
+    </w:lvl>
+    <w:lvl w:ilvl="2" w:tplc="04090005" w:tentative="1">
+      <w:start w:val="1"/>
+      <w:numFmt w:val="bullet"/>
+      <w:lvlText w:val=""/>
+      <w:lvlJc w:val="left"/>
+      <w:pPr>
+        <w:ind w:left="2880" w:hanging="360"/>
+      </w:pPr>
+      <w:rPr>
+        <w:rFonts w:ascii="Wingdings" w:hAnsi="Wingdings" w:hint="default"/>
+      </w:rPr>
+    </w:lvl>
+    <w:lvl w:ilvl="3" w:tplc="04090001" w:tentative="1">
+      <w:start w:val="1"/>
+      <w:numFmt w:val="bullet"/>
+      <w:lvlText w:val=""/>
+      <w:lvlJc w:val="left"/>
+      <w:pPr>
+        <w:ind w:left="3600" w:hanging="360"/>
+      </w:pPr>
+      <w:rPr>
+        <w:rFonts w:ascii="Symbol" w:hAnsi="Symbol" w:hint="default"/>
+      </w:rPr>
+    </w:lvl>
+    <w:lvl w:ilvl="4" w:tplc="04090003" w:tentative="1">
+      <w:start w:val="1"/>
+      <w:numFmt w:val="bullet"/>
+      <w:lvlText w:val="o"/>
+      <w:lvlJc w:val="left"/>
+      <w:pPr>
+        <w:ind w:left="4320" w:hanging="360"/>
+      </w:pPr>
+      <w:rPr>
+        <w:rFonts w:ascii="Courier New" w:hAnsi="Courier New" w:cs="Courier New" w:hint="default"/>
+      </w:rPr>
+    </w:lvl>
+    <w:lvl w:ilvl="5" w:tplc="04090005" w:tentative="1">
+      <w:start w:val="1"/>
+      <w:numFmt w:val="bullet"/>
+      <w:lvlText w:val=""/>
+      <w:lvlJc w:val="left"/>
+      <w:pPr>
+        <w:ind w:left="5040" w:hanging="360"/>
+      </w:pPr>
+      <w:rPr>
+        <w:rFonts w:ascii="Wingdings" w:hAnsi="Wingdings" w:hint="default"/>
+      </w:rPr>
+    </w:lvl>
+    <w:lvl w:ilvl="6" w:tplc="04090001" w:tentative="1">
+      <w:start w:val="1"/>
+      <w:numFmt w:val="bullet"/>
+      <w:lvlText w:val=""/>
+      <w:lvlJc w:val="left"/>
+      <w:pPr>
+        <w:ind w:left="5760" w:hanging="360"/>
+      </w:pPr>
+      <w:rPr>
+        <w:rFonts w:ascii="Symbol" w:hAnsi="Symbol" w:hint="default"/>
+      </w:rPr>
+    </w:lvl>
+    <w:lvl w:ilvl="7" w:tplc="04090003" w:tentative="1">
+      <w:start w:val="1"/>
+      <w:numFmt w:val="bullet"/>
+      <w:lvlText w:val="o"/>
+      <w:lvlJc w:val="left"/>
+      <w:pPr>
+        <w:ind w:left="6480" w:hanging="360"/>
+      </w:pPr>
+      <w:rPr>
+        <w:rFonts w:ascii="Courier New" w:hAnsi="Courier New" w:cs="Courier New" w:hint="default"/>
+      </w:rPr>
+    </w:lvl>
+    <w:lvl w:ilvl="8" w:tplc="04090005" w:tentative="1">
+      <w:start w:val="1"/>
+      <w:numFmt w:val="bullet"/>
+      <w:lvlText w:val=""/>
+      <w:lvlJc w:val="left"/>
+      <w:pPr>
+        <w:ind w:left="7200" w:hanging="360"/>
+      </w:pPr>
+      <w:rPr>
+        <w:rFonts w:ascii="Wingdings" w:hAnsi="Wingdings" w:hint="default"/>
+      </w:rPr>
+    </w:lvl>
+  </w:abstractNum>
+  <w:abstractNum w:abstractNumId="12" w15:restartNumberingAfterBreak="0">
     <w:nsid w:val="6F05755C"/>
     <w:multiLevelType w:val="hybridMultilevel"/>
     <w:tmpl w:val="39D62928"/>
@@ -2742,7 +4546,7 @@
       </w:rPr>
     </w:lvl>
   </w:abstractNum>
-  <w:abstractNum w:abstractNumId="7" w15:restartNumberingAfterBreak="0">
+  <w:abstractNum w:abstractNumId="13" w15:restartNumberingAfterBreak="0">
     <w:nsid w:val="720156BB"/>
     <w:multiLevelType w:val="hybridMultilevel"/>
     <w:tmpl w:val="1FAA126C"/>
@@ -2855,7 +4659,7 @@
       </w:rPr>
     </w:lvl>
   </w:abstractNum>
-  <w:abstractNum w:abstractNumId="8" w15:restartNumberingAfterBreak="0">
+  <w:abstractNum w:abstractNumId="14" w15:restartNumberingAfterBreak="0">
     <w:nsid w:val="764D41B8"/>
     <w:multiLevelType w:val="hybridMultilevel"/>
     <w:tmpl w:val="A8D8E93A"/>
@@ -2870,7 +4674,7 @@
         <w:rFonts w:ascii="Times New Roman" w:eastAsiaTheme="minorHAnsi" w:hAnsi="Times New Roman" w:cs="Times New Roman" w:hint="default"/>
       </w:rPr>
     </w:lvl>
-    <w:lvl w:ilvl="1" w:tplc="04090003" w:tentative="1">
+    <w:lvl w:ilvl="1" w:tplc="04090003">
       <w:start w:val="1"/>
       <w:numFmt w:val="bullet"/>
       <w:lvlText w:val="o"/>
@@ -2968,31 +4772,49 @@
     </w:lvl>
   </w:abstractNum>
   <w:num w:numId="1">
+    <w:abstractNumId w:val="9"/>
+  </w:num>
+  <w:num w:numId="2">
+    <w:abstractNumId w:val="14"/>
+  </w:num>
+  <w:num w:numId="3">
+    <w:abstractNumId w:val="1"/>
+  </w:num>
+  <w:num w:numId="4">
+    <w:abstractNumId w:val="10"/>
+  </w:num>
+  <w:num w:numId="5">
     <w:abstractNumId w:val="4"/>
   </w:num>
-  <w:num w:numId="2">
+  <w:num w:numId="6">
+    <w:abstractNumId w:val="3"/>
+  </w:num>
+  <w:num w:numId="7">
+    <w:abstractNumId w:val="13"/>
+  </w:num>
+  <w:num w:numId="8">
+    <w:abstractNumId w:val="7"/>
+  </w:num>
+  <w:num w:numId="9">
+    <w:abstractNumId w:val="12"/>
+  </w:num>
+  <w:num w:numId="10">
+    <w:abstractNumId w:val="0"/>
+  </w:num>
+  <w:num w:numId="11">
+    <w:abstractNumId w:val="5"/>
+  </w:num>
+  <w:num w:numId="12">
+    <w:abstractNumId w:val="6"/>
+  </w:num>
+  <w:num w:numId="13">
+    <w:abstractNumId w:val="2"/>
+  </w:num>
+  <w:num w:numId="14">
     <w:abstractNumId w:val="8"/>
   </w:num>
-  <w:num w:numId="3">
-    <w:abstractNumId w:val="0"/>
-  </w:num>
-  <w:num w:numId="4">
-    <w:abstractNumId w:val="5"/>
-  </w:num>
-  <w:num w:numId="5">
-    <w:abstractNumId w:val="2"/>
-  </w:num>
-  <w:num w:numId="6">
-    <w:abstractNumId w:val="1"/>
-  </w:num>
-  <w:num w:numId="7">
-    <w:abstractNumId w:val="7"/>
-  </w:num>
-  <w:num w:numId="8">
-    <w:abstractNumId w:val="3"/>
-  </w:num>
-  <w:num w:numId="9">
-    <w:abstractNumId w:val="6"/>
+  <w:num w:numId="15">
+    <w:abstractNumId w:val="11"/>
   </w:num>
 </w:numbering>
 </file>

</xml_diff>